<commit_message>
se agrega el archivo
</commit_message>
<xml_diff>
--- a/parcial(analisis).docx
+++ b/parcial(analisis).docx
@@ -4,8 +4,8 @@
   <w:body>
     <w:p>
       <w:pPr>
-        <w:spacing w:after="0" w:line="240" w:lineRule="auto"/>
-        <w:jc w:val="center"/>
+        <w:spacing w:before="240" w:after="0" w:line="240" w:lineRule="auto"/>
+        <w:jc w:val="both"/>
         <w:rPr>
           <w:rFonts w:ascii="Times New Roman" w:eastAsia="Times New Roman" w:hAnsi="Times New Roman" w:cs="Times New Roman"/>
           <w:sz w:val="24"/>
@@ -21,17 +21,134 @@
           <w:color w:val="000000"/>
           <w:lang w:eastAsia="es-CO"/>
         </w:rPr>
+        <w:t xml:space="preserve">Integrantes: </w:t>
+      </w:r>
+      <w:r>
+        <w:rPr>
+          <w:rFonts w:ascii="Arial" w:eastAsia="Times New Roman" w:hAnsi="Arial" w:cs="Arial"/>
+          <w:i/>
+          <w:iCs/>
+          <w:color w:val="000000"/>
+          <w:lang w:eastAsia="es-CO"/>
+        </w:rPr>
+        <w:t>Juliana Martínez Hurtado</w:t>
+      </w:r>
+    </w:p>
+    <w:p>
+      <w:pPr>
+        <w:spacing w:before="240" w:after="0" w:line="240" w:lineRule="auto"/>
+        <w:jc w:val="both"/>
+        <w:rPr>
+          <w:rFonts w:ascii="Times New Roman" w:eastAsia="Times New Roman" w:hAnsi="Times New Roman" w:cs="Times New Roman"/>
+          <w:sz w:val="24"/>
+          <w:szCs w:val="24"/>
+          <w:lang w:eastAsia="es-CO"/>
+        </w:rPr>
+      </w:pPr>
+      <w:r>
+        <w:rPr>
+          <w:rFonts w:ascii="Arial" w:eastAsia="Times New Roman" w:hAnsi="Arial" w:cs="Arial"/>
+          <w:i/>
+          <w:iCs/>
+          <w:color w:val="000000"/>
+          <w:lang w:eastAsia="es-CO"/>
+        </w:rPr>
+        <w:t>                  </w:t>
+      </w:r>
+      <w:r>
+        <w:rPr>
+          <w:rFonts w:ascii="Arial" w:eastAsia="Times New Roman" w:hAnsi="Arial" w:cs="Arial"/>
+          <w:i/>
+          <w:iCs/>
+          <w:color w:val="000000"/>
+          <w:lang w:eastAsia="es-CO"/>
+        </w:rPr>
+        <w:tab/>
+        <w:t>Andrés Ignacio Ojeda</w:t>
+      </w:r>
+    </w:p>
+    <w:p>
+      <w:pPr>
+        <w:spacing w:before="240" w:after="0" w:line="240" w:lineRule="auto"/>
+        <w:jc w:val="both"/>
+        <w:rPr>
+          <w:rFonts w:ascii="Times New Roman" w:eastAsia="Times New Roman" w:hAnsi="Times New Roman" w:cs="Times New Roman"/>
+          <w:sz w:val="24"/>
+          <w:szCs w:val="24"/>
+          <w:lang w:eastAsia="es-CO"/>
+        </w:rPr>
+      </w:pPr>
+      <w:r>
+        <w:rPr>
+          <w:rFonts w:ascii="Arial" w:eastAsia="Times New Roman" w:hAnsi="Arial" w:cs="Arial"/>
+          <w:i/>
+          <w:iCs/>
+          <w:color w:val="000000"/>
+          <w:lang w:eastAsia="es-CO"/>
+        </w:rPr>
+        <w:t> </w:t>
+      </w:r>
+    </w:p>
+    <w:p>
+      <w:pPr>
+        <w:spacing w:before="240" w:after="0" w:line="240" w:lineRule="auto"/>
+        <w:jc w:val="both"/>
+        <w:rPr>
+          <w:rFonts w:ascii="Times New Roman" w:eastAsia="Times New Roman" w:hAnsi="Times New Roman" w:cs="Times New Roman"/>
+          <w:sz w:val="24"/>
+          <w:szCs w:val="24"/>
+          <w:lang w:eastAsia="es-CO"/>
+        </w:rPr>
+      </w:pPr>
+      <w:r>
+        <w:rPr>
+          <w:rFonts w:ascii="Arial" w:eastAsia="Times New Roman" w:hAnsi="Arial" w:cs="Arial"/>
+          <w:b/>
+          <w:bCs/>
+          <w:color w:val="000000"/>
+          <w:lang w:eastAsia="es-CO"/>
+        </w:rPr>
         <w:t>PARCIAL 1</w:t>
+      </w:r>
+    </w:p>
+    <w:p>
+      <w:pPr>
+        <w:spacing w:before="240" w:after="0" w:line="240" w:lineRule="auto"/>
+        <w:jc w:val="both"/>
+        <w:rPr>
+          <w:rFonts w:ascii="Times New Roman" w:eastAsia="Times New Roman" w:hAnsi="Times New Roman" w:cs="Times New Roman"/>
+          <w:sz w:val="24"/>
+          <w:szCs w:val="24"/>
+          <w:lang w:eastAsia="es-CO"/>
+        </w:rPr>
+      </w:pPr>
+      <w:r>
+        <w:rPr>
+          <w:rFonts w:ascii="Times New Roman" w:eastAsia="Times New Roman" w:hAnsi="Times New Roman" w:cs="Times New Roman"/>
+          <w:color w:val="000000"/>
+          <w:sz w:val="24"/>
+          <w:szCs w:val="24"/>
+          <w:lang w:eastAsia="es-CO"/>
+        </w:rPr>
+        <w:t> </w:t>
       </w:r>
     </w:p>
     <w:p>
       <w:pPr>
         <w:numPr>
           <w:ilvl w:val="0"/>
-          <w:numId w:val="1"/>
+          <w:numId w:val="7"/>
         </w:numPr>
-        <w:spacing w:after="0" w:line="240" w:lineRule="auto"/>
+        <w:spacing w:after="240" w:line="240" w:lineRule="auto"/>
+        <w:jc w:val="both"/>
         <w:textAlignment w:val="baseline"/>
+        <w:rPr>
+          <w:rFonts w:ascii="Arial" w:eastAsia="Times New Roman" w:hAnsi="Arial" w:cs="Arial"/>
+          <w:color w:val="000000"/>
+          <w:lang w:eastAsia="es-CO"/>
+        </w:rPr>
+      </w:pPr>
+      <w:r>
         <w:rPr>
           <w:rFonts w:ascii="Arial" w:eastAsia="Times New Roman" w:hAnsi="Arial" w:cs="Arial"/>
           <w:b/>
@@ -39,6 +156,20 @@
           <w:color w:val="000000"/>
           <w:lang w:eastAsia="es-CO"/>
         </w:rPr>
+        <w:t>Registrar información cursos:</w:t>
+      </w:r>
+    </w:p>
+    <w:p>
+      <w:pPr>
+        <w:spacing w:after="0" w:line="240" w:lineRule="auto"/>
+        <w:ind w:left="1420"/>
+        <w:jc w:val="both"/>
+        <w:rPr>
+          <w:rFonts w:ascii="Times New Roman" w:eastAsia="Times New Roman" w:hAnsi="Times New Roman" w:cs="Times New Roman"/>
+          <w:sz w:val="24"/>
+          <w:szCs w:val="24"/>
+          <w:lang w:eastAsia="es-CO"/>
+        </w:rPr>
       </w:pPr>
       <w:r>
         <w:rPr>
@@ -48,13 +179,322 @@
           <w:color w:val="000000"/>
           <w:lang w:eastAsia="es-CO"/>
         </w:rPr>
-        <w:t>Registrar información cursos:</w:t>
+        <w:t>variables de entrada</w:t>
       </w:r>
     </w:p>
     <w:p>
       <w:pPr>
         <w:spacing w:after="0" w:line="240" w:lineRule="auto"/>
-        <w:ind w:left="720"/>
+        <w:ind w:left="2140" w:hanging="360"/>
+        <w:jc w:val="both"/>
+        <w:rPr>
+          <w:rFonts w:ascii="Times New Roman" w:eastAsia="Times New Roman" w:hAnsi="Times New Roman" w:cs="Times New Roman"/>
+          <w:sz w:val="24"/>
+          <w:szCs w:val="24"/>
+          <w:lang w:eastAsia="es-CO"/>
+        </w:rPr>
+      </w:pPr>
+      <w:r>
+        <w:rPr>
+          <w:rFonts w:ascii="Arial" w:eastAsia="Times New Roman" w:hAnsi="Arial" w:cs="Arial"/>
+          <w:color w:val="000000"/>
+          <w:sz w:val="20"/>
+          <w:szCs w:val="20"/>
+          <w:lang w:eastAsia="es-CO"/>
+        </w:rPr>
+        <w:t>·</w:t>
+      </w:r>
+      <w:r>
+        <w:rPr>
+          <w:rFonts w:ascii="Times New Roman" w:eastAsia="Times New Roman" w:hAnsi="Times New Roman" w:cs="Times New Roman"/>
+          <w:color w:val="000000"/>
+          <w:sz w:val="14"/>
+          <w:szCs w:val="14"/>
+          <w:lang w:eastAsia="es-CO"/>
+        </w:rPr>
+        <w:t xml:space="preserve">         </w:t>
+      </w:r>
+      <w:r>
+        <w:rPr>
+          <w:rFonts w:ascii="Arial" w:eastAsia="Times New Roman" w:hAnsi="Arial" w:cs="Arial"/>
+          <w:color w:val="000000"/>
+          <w:lang w:eastAsia="es-CO"/>
+        </w:rPr>
+        <w:t>Código</w:t>
+      </w:r>
+    </w:p>
+    <w:p>
+      <w:pPr>
+        <w:spacing w:after="0" w:line="240" w:lineRule="auto"/>
+        <w:ind w:left="2140" w:hanging="360"/>
+        <w:jc w:val="both"/>
+        <w:rPr>
+          <w:rFonts w:ascii="Times New Roman" w:eastAsia="Times New Roman" w:hAnsi="Times New Roman" w:cs="Times New Roman"/>
+          <w:sz w:val="24"/>
+          <w:szCs w:val="24"/>
+          <w:lang w:eastAsia="es-CO"/>
+        </w:rPr>
+      </w:pPr>
+      <w:r>
+        <w:rPr>
+          <w:rFonts w:ascii="Arial" w:eastAsia="Times New Roman" w:hAnsi="Arial" w:cs="Arial"/>
+          <w:color w:val="000000"/>
+          <w:sz w:val="20"/>
+          <w:szCs w:val="20"/>
+          <w:lang w:eastAsia="es-CO"/>
+        </w:rPr>
+        <w:t>·</w:t>
+      </w:r>
+      <w:r>
+        <w:rPr>
+          <w:rFonts w:ascii="Times New Roman" w:eastAsia="Times New Roman" w:hAnsi="Times New Roman" w:cs="Times New Roman"/>
+          <w:color w:val="000000"/>
+          <w:sz w:val="14"/>
+          <w:szCs w:val="14"/>
+          <w:lang w:eastAsia="es-CO"/>
+        </w:rPr>
+        <w:t xml:space="preserve">         </w:t>
+      </w:r>
+      <w:r>
+        <w:rPr>
+          <w:rFonts w:ascii="Arial" w:eastAsia="Times New Roman" w:hAnsi="Arial" w:cs="Arial"/>
+          <w:color w:val="000000"/>
+          <w:lang w:eastAsia="es-CO"/>
+        </w:rPr>
+        <w:t>Nombre</w:t>
+      </w:r>
+    </w:p>
+    <w:p>
+      <w:pPr>
+        <w:spacing w:after="0" w:line="240" w:lineRule="auto"/>
+        <w:ind w:left="2140" w:hanging="360"/>
+        <w:jc w:val="both"/>
+        <w:rPr>
+          <w:rFonts w:ascii="Times New Roman" w:eastAsia="Times New Roman" w:hAnsi="Times New Roman" w:cs="Times New Roman"/>
+          <w:sz w:val="24"/>
+          <w:szCs w:val="24"/>
+          <w:lang w:eastAsia="es-CO"/>
+        </w:rPr>
+      </w:pPr>
+      <w:r>
+        <w:rPr>
+          <w:rFonts w:ascii="Arial" w:eastAsia="Times New Roman" w:hAnsi="Arial" w:cs="Arial"/>
+          <w:color w:val="000000"/>
+          <w:sz w:val="20"/>
+          <w:szCs w:val="20"/>
+          <w:lang w:eastAsia="es-CO"/>
+        </w:rPr>
+        <w:t>·</w:t>
+      </w:r>
+      <w:r>
+        <w:rPr>
+          <w:rFonts w:ascii="Times New Roman" w:eastAsia="Times New Roman" w:hAnsi="Times New Roman" w:cs="Times New Roman"/>
+          <w:color w:val="000000"/>
+          <w:sz w:val="14"/>
+          <w:szCs w:val="14"/>
+          <w:lang w:eastAsia="es-CO"/>
+        </w:rPr>
+        <w:t xml:space="preserve">         </w:t>
+      </w:r>
+      <w:r>
+        <w:rPr>
+          <w:rFonts w:ascii="Arial" w:eastAsia="Times New Roman" w:hAnsi="Arial" w:cs="Arial"/>
+          <w:color w:val="000000"/>
+          <w:lang w:eastAsia="es-CO"/>
+        </w:rPr>
+        <w:t>Créditos</w:t>
+      </w:r>
+    </w:p>
+    <w:p>
+      <w:pPr>
+        <w:spacing w:after="0" w:line="240" w:lineRule="auto"/>
+        <w:ind w:left="2140" w:hanging="360"/>
+        <w:jc w:val="both"/>
+        <w:rPr>
+          <w:rFonts w:ascii="Times New Roman" w:eastAsia="Times New Roman" w:hAnsi="Times New Roman" w:cs="Times New Roman"/>
+          <w:sz w:val="24"/>
+          <w:szCs w:val="24"/>
+          <w:lang w:eastAsia="es-CO"/>
+        </w:rPr>
+      </w:pPr>
+      <w:r>
+        <w:rPr>
+          <w:rFonts w:ascii="Arial" w:eastAsia="Times New Roman" w:hAnsi="Arial" w:cs="Arial"/>
+          <w:color w:val="000000"/>
+          <w:sz w:val="20"/>
+          <w:szCs w:val="20"/>
+          <w:lang w:eastAsia="es-CO"/>
+        </w:rPr>
+        <w:t>·</w:t>
+      </w:r>
+      <w:r>
+        <w:rPr>
+          <w:rFonts w:ascii="Times New Roman" w:eastAsia="Times New Roman" w:hAnsi="Times New Roman" w:cs="Times New Roman"/>
+          <w:color w:val="000000"/>
+          <w:sz w:val="14"/>
+          <w:szCs w:val="14"/>
+          <w:lang w:eastAsia="es-CO"/>
+        </w:rPr>
+        <w:t xml:space="preserve">         </w:t>
+      </w:r>
+      <w:r>
+        <w:rPr>
+          <w:rFonts w:ascii="Arial" w:eastAsia="Times New Roman" w:hAnsi="Arial" w:cs="Arial"/>
+          <w:color w:val="000000"/>
+          <w:lang w:eastAsia="es-CO"/>
+        </w:rPr>
+        <w:t>Hora de inicio</w:t>
+      </w:r>
+    </w:p>
+    <w:p>
+      <w:pPr>
+        <w:spacing w:after="0" w:line="240" w:lineRule="auto"/>
+        <w:ind w:left="2140" w:hanging="360"/>
+        <w:jc w:val="both"/>
+        <w:rPr>
+          <w:rFonts w:ascii="Times New Roman" w:eastAsia="Times New Roman" w:hAnsi="Times New Roman" w:cs="Times New Roman"/>
+          <w:sz w:val="24"/>
+          <w:szCs w:val="24"/>
+          <w:lang w:eastAsia="es-CO"/>
+        </w:rPr>
+      </w:pPr>
+      <w:r>
+        <w:rPr>
+          <w:rFonts w:ascii="Arial" w:eastAsia="Times New Roman" w:hAnsi="Arial" w:cs="Arial"/>
+          <w:color w:val="000000"/>
+          <w:sz w:val="20"/>
+          <w:szCs w:val="20"/>
+          <w:lang w:eastAsia="es-CO"/>
+        </w:rPr>
+        <w:t>·</w:t>
+      </w:r>
+      <w:r>
+        <w:rPr>
+          <w:rFonts w:ascii="Times New Roman" w:eastAsia="Times New Roman" w:hAnsi="Times New Roman" w:cs="Times New Roman"/>
+          <w:color w:val="000000"/>
+          <w:sz w:val="14"/>
+          <w:szCs w:val="14"/>
+          <w:lang w:eastAsia="es-CO"/>
+        </w:rPr>
+        <w:t xml:space="preserve">         </w:t>
+      </w:r>
+      <w:r>
+        <w:rPr>
+          <w:rFonts w:ascii="Arial" w:eastAsia="Times New Roman" w:hAnsi="Arial" w:cs="Arial"/>
+          <w:color w:val="000000"/>
+          <w:lang w:eastAsia="es-CO"/>
+        </w:rPr>
+        <w:t>Hora fin de clase</w:t>
+      </w:r>
+    </w:p>
+    <w:p>
+      <w:pPr>
+        <w:spacing w:after="0" w:line="240" w:lineRule="auto"/>
+        <w:ind w:left="2140" w:hanging="360"/>
+        <w:jc w:val="both"/>
+        <w:rPr>
+          <w:rFonts w:ascii="Times New Roman" w:eastAsia="Times New Roman" w:hAnsi="Times New Roman" w:cs="Times New Roman"/>
+          <w:sz w:val="24"/>
+          <w:szCs w:val="24"/>
+          <w:lang w:eastAsia="es-CO"/>
+        </w:rPr>
+      </w:pPr>
+      <w:r>
+        <w:rPr>
+          <w:rFonts w:ascii="Arial" w:eastAsia="Times New Roman" w:hAnsi="Arial" w:cs="Arial"/>
+          <w:color w:val="000000"/>
+          <w:sz w:val="20"/>
+          <w:szCs w:val="20"/>
+          <w:lang w:eastAsia="es-CO"/>
+        </w:rPr>
+        <w:t>·</w:t>
+      </w:r>
+      <w:r>
+        <w:rPr>
+          <w:rFonts w:ascii="Arial" w:eastAsia="Times New Roman" w:hAnsi="Arial" w:cs="Arial"/>
+          <w:color w:val="000000"/>
+          <w:sz w:val="14"/>
+          <w:szCs w:val="14"/>
+          <w:lang w:eastAsia="es-CO"/>
+        </w:rPr>
+        <w:t xml:space="preserve">        </w:t>
+      </w:r>
+      <w:r>
+        <w:rPr>
+          <w:rFonts w:ascii="Arial" w:eastAsia="Times New Roman" w:hAnsi="Arial" w:cs="Arial"/>
+          <w:color w:val="000000"/>
+          <w:lang w:eastAsia="es-CO"/>
+        </w:rPr>
+        <w:t>Días</w:t>
+      </w:r>
+    </w:p>
+    <w:p>
+      <w:pPr>
+        <w:spacing w:after="0" w:line="240" w:lineRule="auto"/>
+        <w:ind w:left="2140" w:hanging="360"/>
+        <w:jc w:val="both"/>
+        <w:rPr>
+          <w:rFonts w:ascii="Times New Roman" w:eastAsia="Times New Roman" w:hAnsi="Times New Roman" w:cs="Times New Roman"/>
+          <w:sz w:val="24"/>
+          <w:szCs w:val="24"/>
+          <w:lang w:eastAsia="es-CO"/>
+        </w:rPr>
+      </w:pPr>
+      <w:r>
+        <w:rPr>
+          <w:rFonts w:ascii="Arial" w:eastAsia="Times New Roman" w:hAnsi="Arial" w:cs="Arial"/>
+          <w:color w:val="000000"/>
+          <w:sz w:val="20"/>
+          <w:szCs w:val="20"/>
+          <w:lang w:eastAsia="es-CO"/>
+        </w:rPr>
+        <w:t>·</w:t>
+      </w:r>
+      <w:r>
+        <w:rPr>
+          <w:rFonts w:ascii="Times New Roman" w:eastAsia="Times New Roman" w:hAnsi="Times New Roman" w:cs="Times New Roman"/>
+          <w:color w:val="000000"/>
+          <w:sz w:val="14"/>
+          <w:szCs w:val="14"/>
+          <w:lang w:eastAsia="es-CO"/>
+        </w:rPr>
+        <w:t xml:space="preserve">         </w:t>
+      </w:r>
+      <w:r>
+        <w:rPr>
+          <w:rFonts w:ascii="Arial" w:eastAsia="Times New Roman" w:hAnsi="Arial" w:cs="Arial"/>
+          <w:color w:val="000000"/>
+          <w:lang w:eastAsia="es-CO"/>
+        </w:rPr>
+        <w:t>Hora límite de estudio en el día</w:t>
+      </w:r>
+    </w:p>
+    <w:p>
+      <w:pPr>
+        <w:spacing w:before="240" w:after="0" w:line="240" w:lineRule="auto"/>
+        <w:jc w:val="both"/>
+        <w:rPr>
+          <w:rFonts w:ascii="Times New Roman" w:eastAsia="Times New Roman" w:hAnsi="Times New Roman" w:cs="Times New Roman"/>
+          <w:sz w:val="24"/>
+          <w:szCs w:val="24"/>
+          <w:lang w:eastAsia="es-CO"/>
+        </w:rPr>
+      </w:pPr>
+      <w:r>
+        <w:rPr>
+          <w:rFonts w:ascii="Times New Roman" w:eastAsia="Times New Roman" w:hAnsi="Times New Roman" w:cs="Times New Roman"/>
+          <w:color w:val="000000"/>
+          <w:sz w:val="24"/>
+          <w:szCs w:val="24"/>
+          <w:lang w:eastAsia="es-CO"/>
+        </w:rPr>
+        <w:t> </w:t>
+      </w:r>
+    </w:p>
+    <w:p>
+      <w:pPr>
+        <w:spacing w:after="0" w:line="240" w:lineRule="auto"/>
+        <w:jc w:val="both"/>
         <w:rPr>
           <w:rFonts w:ascii="Times New Roman" w:eastAsia="Times New Roman" w:hAnsi="Times New Roman" w:cs="Times New Roman"/>
           <w:sz w:val="24"/>
@@ -70,72 +510,18 @@
           <w:color w:val="000000"/>
           <w:lang w:eastAsia="es-CO"/>
         </w:rPr>
-        <w:t>variables de entrada</w:t>
-      </w:r>
-    </w:p>
-    <w:p>
-      <w:pPr>
-        <w:numPr>
-          <w:ilvl w:val="0"/>
-          <w:numId w:val="2"/>
-        </w:numPr>
-        <w:spacing w:after="0" w:line="240" w:lineRule="auto"/>
-        <w:ind w:left="1440"/>
-        <w:textAlignment w:val="baseline"/>
-        <w:rPr>
-          <w:rFonts w:ascii="Arial" w:eastAsia="Times New Roman" w:hAnsi="Arial" w:cs="Arial"/>
-          <w:color w:val="000000"/>
-          <w:lang w:eastAsia="es-CO"/>
-        </w:rPr>
-      </w:pPr>
-      <w:r>
-        <w:rPr>
-          <w:rFonts w:ascii="Arial" w:eastAsia="Times New Roman" w:hAnsi="Arial" w:cs="Arial"/>
-          <w:color w:val="000000"/>
-          <w:lang w:eastAsia="es-CO"/>
-        </w:rPr>
-        <w:t>Código</w:t>
-      </w:r>
-    </w:p>
-    <w:p>
-      <w:pPr>
-        <w:numPr>
-          <w:ilvl w:val="0"/>
-          <w:numId w:val="2"/>
-        </w:numPr>
-        <w:spacing w:after="0" w:line="240" w:lineRule="auto"/>
-        <w:ind w:left="1440"/>
-        <w:textAlignment w:val="baseline"/>
-        <w:rPr>
-          <w:rFonts w:ascii="Arial" w:eastAsia="Times New Roman" w:hAnsi="Arial" w:cs="Arial"/>
-          <w:color w:val="000000"/>
-          <w:lang w:eastAsia="es-CO"/>
-        </w:rPr>
-      </w:pPr>
-      <w:r>
-        <w:rPr>
-          <w:rFonts w:ascii="Arial" w:eastAsia="Times New Roman" w:hAnsi="Arial" w:cs="Arial"/>
-          <w:color w:val="000000"/>
-          <w:lang w:eastAsia="es-CO"/>
-        </w:rPr>
-        <w:t>nombre</w:t>
-      </w:r>
-    </w:p>
-    <w:p>
-      <w:pPr>
-        <w:numPr>
-          <w:ilvl w:val="0"/>
-          <w:numId w:val="2"/>
-        </w:numPr>
-        <w:spacing w:after="0" w:line="240" w:lineRule="auto"/>
-        <w:ind w:left="1440"/>
-        <w:textAlignment w:val="baseline"/>
-        <w:rPr>
-          <w:rFonts w:ascii="Arial" w:eastAsia="Times New Roman" w:hAnsi="Arial" w:cs="Arial"/>
-          <w:color w:val="000000"/>
-          <w:lang w:eastAsia="es-CO"/>
-        </w:rPr>
-      </w:pPr>
+        <w:t>2.</w:t>
+      </w:r>
+      <w:r>
+        <w:rPr>
+          <w:rFonts w:ascii="Times New Roman" w:eastAsia="Times New Roman" w:hAnsi="Times New Roman" w:cs="Times New Roman"/>
+          <w:color w:val="000000"/>
+          <w:sz w:val="14"/>
+          <w:szCs w:val="14"/>
+          <w:lang w:eastAsia="es-CO"/>
+        </w:rPr>
+        <w:t xml:space="preserve">            </w:t>
+      </w:r>
       <w:r>
         <w:rPr>
           <w:rFonts w:ascii="Arial" w:eastAsia="Times New Roman" w:hAnsi="Arial" w:cs="Arial"/>
@@ -144,56 +530,45 @@
           <w:color w:val="000000"/>
           <w:lang w:eastAsia="es-CO"/>
         </w:rPr>
+        <w:t>Gestionar información horaria</w:t>
+      </w:r>
+    </w:p>
+    <w:p>
+      <w:pPr>
+        <w:spacing w:after="0" w:line="240" w:lineRule="auto"/>
+        <w:ind w:left="700"/>
+        <w:jc w:val="both"/>
+        <w:rPr>
+          <w:rFonts w:ascii="Times New Roman" w:eastAsia="Times New Roman" w:hAnsi="Times New Roman" w:cs="Times New Roman"/>
+          <w:sz w:val="24"/>
+          <w:szCs w:val="24"/>
+          <w:lang w:eastAsia="es-CO"/>
+        </w:rPr>
+      </w:pPr>
+      <w:r>
+        <w:rPr>
+          <w:rFonts w:ascii="Times New Roman" w:eastAsia="Times New Roman" w:hAnsi="Times New Roman" w:cs="Times New Roman"/>
+          <w:color w:val="000000"/>
+          <w:sz w:val="24"/>
+          <w:szCs w:val="24"/>
+          <w:lang w:eastAsia="es-CO"/>
+        </w:rPr>
         <w:t> </w:t>
       </w:r>
-      <w:proofErr w:type="spellStart"/>
-      <w:r>
-        <w:rPr>
-          <w:rFonts w:ascii="Arial" w:eastAsia="Times New Roman" w:hAnsi="Arial" w:cs="Arial"/>
-          <w:color w:val="000000"/>
-          <w:lang w:eastAsia="es-CO"/>
-        </w:rPr>
-        <w:t>creditos</w:t>
-      </w:r>
-      <w:proofErr w:type="spellEnd"/>
     </w:p>
     <w:p>
       <w:pPr>
         <w:spacing w:after="0" w:line="240" w:lineRule="auto"/>
-        <w:rPr>
-          <w:rFonts w:ascii="Times New Roman" w:eastAsia="Times New Roman" w:hAnsi="Times New Roman" w:cs="Times New Roman"/>
-          <w:sz w:val="24"/>
-          <w:szCs w:val="24"/>
-          <w:lang w:eastAsia="es-CO"/>
-        </w:rPr>
-      </w:pPr>
-      <w:r>
-        <w:rPr>
-          <w:rFonts w:ascii="Times New Roman" w:eastAsia="Times New Roman" w:hAnsi="Times New Roman" w:cs="Times New Roman"/>
-          <w:sz w:val="24"/>
-          <w:szCs w:val="24"/>
-          <w:lang w:eastAsia="es-CO"/>
-        </w:rPr>
-        <w:br/>
-      </w:r>
-      <w:r>
-        <w:rPr>
-          <w:rFonts w:ascii="Times New Roman" w:eastAsia="Times New Roman" w:hAnsi="Times New Roman" w:cs="Times New Roman"/>
-          <w:sz w:val="24"/>
-          <w:szCs w:val="24"/>
-          <w:lang w:eastAsia="es-CO"/>
-        </w:rPr>
-        <w:br/>
-      </w:r>
-    </w:p>
-    <w:p>
-      <w:pPr>
-        <w:numPr>
-          <w:ilvl w:val="0"/>
-          <w:numId w:val="3"/>
-        </w:numPr>
-        <w:spacing w:after="0" w:line="240" w:lineRule="auto"/>
-        <w:textAlignment w:val="baseline"/>
+        <w:ind w:left="1420"/>
+        <w:jc w:val="both"/>
+        <w:rPr>
+          <w:rFonts w:ascii="Times New Roman" w:eastAsia="Times New Roman" w:hAnsi="Times New Roman" w:cs="Times New Roman"/>
+          <w:sz w:val="24"/>
+          <w:szCs w:val="24"/>
+          <w:lang w:eastAsia="es-CO"/>
+        </w:rPr>
+      </w:pPr>
+      <w:r>
         <w:rPr>
           <w:rFonts w:ascii="Arial" w:eastAsia="Times New Roman" w:hAnsi="Arial" w:cs="Arial"/>
           <w:b/>
@@ -201,6 +576,415 @@
           <w:color w:val="000000"/>
           <w:lang w:eastAsia="es-CO"/>
         </w:rPr>
+        <w:t>Parámetros base:</w:t>
+      </w:r>
+    </w:p>
+    <w:p>
+      <w:pPr>
+        <w:spacing w:after="0" w:line="240" w:lineRule="auto"/>
+        <w:ind w:left="1420"/>
+        <w:jc w:val="both"/>
+        <w:rPr>
+          <w:rFonts w:ascii="Times New Roman" w:eastAsia="Times New Roman" w:hAnsi="Times New Roman" w:cs="Times New Roman"/>
+          <w:sz w:val="24"/>
+          <w:szCs w:val="24"/>
+          <w:lang w:eastAsia="es-CO"/>
+        </w:rPr>
+      </w:pPr>
+      <w:r>
+        <w:rPr>
+          <w:rFonts w:ascii="Arial" w:eastAsia="Times New Roman" w:hAnsi="Arial" w:cs="Arial"/>
+          <w:color w:val="000000"/>
+          <w:lang w:eastAsia="es-CO"/>
+        </w:rPr>
+        <w:t>según los créditos por materia se sabrá si la materia tiene sesiones de laboratorio las cuales constan de 3 horas aparte de los dos bloques de teoría</w:t>
+      </w:r>
+    </w:p>
+    <w:p>
+      <w:pPr>
+        <w:spacing w:after="0" w:line="240" w:lineRule="auto"/>
+        <w:ind w:left="2140" w:hanging="360"/>
+        <w:jc w:val="both"/>
+        <w:rPr>
+          <w:rFonts w:ascii="Times New Roman" w:eastAsia="Times New Roman" w:hAnsi="Times New Roman" w:cs="Times New Roman"/>
+          <w:sz w:val="24"/>
+          <w:szCs w:val="24"/>
+          <w:lang w:eastAsia="es-CO"/>
+        </w:rPr>
+      </w:pPr>
+      <w:r>
+        <w:rPr>
+          <w:rFonts w:ascii="Arial" w:eastAsia="Times New Roman" w:hAnsi="Arial" w:cs="Arial"/>
+          <w:color w:val="000000"/>
+          <w:sz w:val="20"/>
+          <w:szCs w:val="20"/>
+          <w:lang w:eastAsia="es-CO"/>
+        </w:rPr>
+        <w:t>·</w:t>
+      </w:r>
+      <w:r>
+        <w:rPr>
+          <w:rFonts w:ascii="Times New Roman" w:eastAsia="Times New Roman" w:hAnsi="Times New Roman" w:cs="Times New Roman"/>
+          <w:color w:val="000000"/>
+          <w:sz w:val="14"/>
+          <w:szCs w:val="14"/>
+          <w:lang w:eastAsia="es-CO"/>
+        </w:rPr>
+        <w:t xml:space="preserve">         </w:t>
+      </w:r>
+      <w:r>
+        <w:rPr>
+          <w:rFonts w:ascii="Arial" w:eastAsia="Times New Roman" w:hAnsi="Arial" w:cs="Arial"/>
+          <w:color w:val="000000"/>
+          <w:lang w:eastAsia="es-CO"/>
+        </w:rPr>
+        <w:t>Si la materia tiene 3 créditos tiene 4 HTD por semana</w:t>
+      </w:r>
+    </w:p>
+    <w:p>
+      <w:pPr>
+        <w:spacing w:after="0" w:line="240" w:lineRule="auto"/>
+        <w:ind w:left="2140" w:hanging="360"/>
+        <w:jc w:val="both"/>
+        <w:rPr>
+          <w:rFonts w:ascii="Times New Roman" w:eastAsia="Times New Roman" w:hAnsi="Times New Roman" w:cs="Times New Roman"/>
+          <w:sz w:val="24"/>
+          <w:szCs w:val="24"/>
+          <w:lang w:eastAsia="es-CO"/>
+        </w:rPr>
+      </w:pPr>
+      <w:r>
+        <w:rPr>
+          <w:rFonts w:ascii="Arial" w:eastAsia="Times New Roman" w:hAnsi="Arial" w:cs="Arial"/>
+          <w:color w:val="000000"/>
+          <w:sz w:val="20"/>
+          <w:szCs w:val="20"/>
+          <w:lang w:eastAsia="es-CO"/>
+        </w:rPr>
+        <w:t>·</w:t>
+      </w:r>
+      <w:r>
+        <w:rPr>
+          <w:rFonts w:ascii="Times New Roman" w:eastAsia="Times New Roman" w:hAnsi="Times New Roman" w:cs="Times New Roman"/>
+          <w:color w:val="000000"/>
+          <w:sz w:val="14"/>
+          <w:szCs w:val="14"/>
+          <w:lang w:eastAsia="es-CO"/>
+        </w:rPr>
+        <w:t xml:space="preserve">         </w:t>
+      </w:r>
+      <w:r>
+        <w:rPr>
+          <w:rFonts w:ascii="Arial" w:eastAsia="Times New Roman" w:hAnsi="Arial" w:cs="Arial"/>
+          <w:color w:val="000000"/>
+          <w:lang w:eastAsia="es-CO"/>
+        </w:rPr>
+        <w:t>Si la materia tiene 4 créditos tiene 7 HTD por semana</w:t>
+      </w:r>
+    </w:p>
+    <w:p>
+      <w:pPr>
+        <w:spacing w:after="0" w:line="240" w:lineRule="auto"/>
+        <w:ind w:left="2140" w:hanging="360"/>
+        <w:jc w:val="both"/>
+        <w:rPr>
+          <w:rFonts w:ascii="Times New Roman" w:eastAsia="Times New Roman" w:hAnsi="Times New Roman" w:cs="Times New Roman"/>
+          <w:sz w:val="24"/>
+          <w:szCs w:val="24"/>
+          <w:lang w:eastAsia="es-CO"/>
+        </w:rPr>
+      </w:pPr>
+      <w:r>
+        <w:rPr>
+          <w:rFonts w:ascii="Arial" w:eastAsia="Times New Roman" w:hAnsi="Arial" w:cs="Arial"/>
+          <w:color w:val="000000"/>
+          <w:sz w:val="20"/>
+          <w:szCs w:val="20"/>
+          <w:lang w:eastAsia="es-CO"/>
+        </w:rPr>
+        <w:t>·</w:t>
+      </w:r>
+      <w:r>
+        <w:rPr>
+          <w:rFonts w:ascii="Times New Roman" w:eastAsia="Times New Roman" w:hAnsi="Times New Roman" w:cs="Times New Roman"/>
+          <w:color w:val="000000"/>
+          <w:sz w:val="14"/>
+          <w:szCs w:val="14"/>
+          <w:lang w:eastAsia="es-CO"/>
+        </w:rPr>
+        <w:t xml:space="preserve">         </w:t>
+      </w:r>
+      <w:r>
+        <w:rPr>
+          <w:rFonts w:ascii="Arial" w:eastAsia="Times New Roman" w:hAnsi="Arial" w:cs="Arial"/>
+          <w:color w:val="000000"/>
+          <w:lang w:eastAsia="es-CO"/>
+        </w:rPr>
+        <w:t>Si la materia es ingles tiene 4 HTD por semana</w:t>
+      </w:r>
+    </w:p>
+    <w:p>
+      <w:pPr>
+        <w:spacing w:after="0" w:line="240" w:lineRule="auto"/>
+        <w:ind w:left="2140" w:hanging="360"/>
+        <w:jc w:val="both"/>
+        <w:rPr>
+          <w:rFonts w:ascii="Times New Roman" w:eastAsia="Times New Roman" w:hAnsi="Times New Roman" w:cs="Times New Roman"/>
+          <w:sz w:val="24"/>
+          <w:szCs w:val="24"/>
+          <w:lang w:eastAsia="es-CO"/>
+        </w:rPr>
+      </w:pPr>
+      <w:r>
+        <w:rPr>
+          <w:rFonts w:ascii="Arial" w:eastAsia="Times New Roman" w:hAnsi="Arial" w:cs="Arial"/>
+          <w:color w:val="000000"/>
+          <w:sz w:val="20"/>
+          <w:szCs w:val="20"/>
+          <w:lang w:eastAsia="es-CO"/>
+        </w:rPr>
+        <w:t>·</w:t>
+      </w:r>
+      <w:r>
+        <w:rPr>
+          <w:rFonts w:ascii="Times New Roman" w:eastAsia="Times New Roman" w:hAnsi="Times New Roman" w:cs="Times New Roman"/>
+          <w:color w:val="000000"/>
+          <w:sz w:val="14"/>
+          <w:szCs w:val="14"/>
+          <w:lang w:eastAsia="es-CO"/>
+        </w:rPr>
+        <w:t xml:space="preserve">         </w:t>
+      </w:r>
+      <w:r>
+        <w:rPr>
+          <w:rFonts w:ascii="Arial" w:eastAsia="Times New Roman" w:hAnsi="Arial" w:cs="Arial"/>
+          <w:color w:val="000000"/>
+          <w:lang w:eastAsia="es-CO"/>
+        </w:rPr>
+        <w:t>Si la materia tiene 1 crédito tiene 2 HTD por semana</w:t>
+      </w:r>
+    </w:p>
+    <w:p>
+      <w:pPr>
+        <w:spacing w:after="0" w:line="240" w:lineRule="auto"/>
+        <w:ind w:left="2140" w:hanging="360"/>
+        <w:jc w:val="both"/>
+        <w:rPr>
+          <w:rFonts w:ascii="Times New Roman" w:eastAsia="Times New Roman" w:hAnsi="Times New Roman" w:cs="Times New Roman"/>
+          <w:sz w:val="24"/>
+          <w:szCs w:val="24"/>
+          <w:lang w:eastAsia="es-CO"/>
+        </w:rPr>
+      </w:pPr>
+      <w:r>
+        <w:rPr>
+          <w:rFonts w:ascii="Arial" w:eastAsia="Times New Roman" w:hAnsi="Arial" w:cs="Arial"/>
+          <w:color w:val="000000"/>
+          <w:sz w:val="20"/>
+          <w:szCs w:val="20"/>
+          <w:lang w:eastAsia="es-CO"/>
+        </w:rPr>
+        <w:t>·</w:t>
+      </w:r>
+      <w:r>
+        <w:rPr>
+          <w:rFonts w:ascii="Times New Roman" w:eastAsia="Times New Roman" w:hAnsi="Times New Roman" w:cs="Times New Roman"/>
+          <w:color w:val="000000"/>
+          <w:sz w:val="14"/>
+          <w:szCs w:val="14"/>
+          <w:lang w:eastAsia="es-CO"/>
+        </w:rPr>
+        <w:t xml:space="preserve">         </w:t>
+      </w:r>
+      <w:r>
+        <w:rPr>
+          <w:rFonts w:ascii="Arial" w:eastAsia="Times New Roman" w:hAnsi="Arial" w:cs="Arial"/>
+          <w:color w:val="000000"/>
+          <w:lang w:eastAsia="es-CO"/>
+        </w:rPr>
+        <w:t xml:space="preserve">Si la materia tiene 2 créditos tiene 6 HTD por </w:t>
+      </w:r>
+      <w:proofErr w:type="spellStart"/>
+      <w:r>
+        <w:rPr>
+          <w:rFonts w:ascii="Arial" w:eastAsia="Times New Roman" w:hAnsi="Arial" w:cs="Arial"/>
+          <w:color w:val="000000"/>
+          <w:lang w:eastAsia="es-CO"/>
+        </w:rPr>
+        <w:t>seman</w:t>
+      </w:r>
+      <w:proofErr w:type="spellEnd"/>
+    </w:p>
+    <w:p>
+      <w:pPr>
+        <w:spacing w:after="0" w:line="240" w:lineRule="auto"/>
+        <w:ind w:left="2140" w:hanging="360"/>
+        <w:jc w:val="both"/>
+        <w:rPr>
+          <w:rFonts w:ascii="Times New Roman" w:eastAsia="Times New Roman" w:hAnsi="Times New Roman" w:cs="Times New Roman"/>
+          <w:sz w:val="24"/>
+          <w:szCs w:val="24"/>
+          <w:lang w:eastAsia="es-CO"/>
+        </w:rPr>
+      </w:pPr>
+      <w:r>
+        <w:rPr>
+          <w:rFonts w:ascii="Arial" w:eastAsia="Times New Roman" w:hAnsi="Arial" w:cs="Arial"/>
+          <w:color w:val="000000"/>
+          <w:sz w:val="20"/>
+          <w:szCs w:val="20"/>
+          <w:lang w:eastAsia="es-CO"/>
+        </w:rPr>
+        <w:t>·</w:t>
+      </w:r>
+      <w:r>
+        <w:rPr>
+          <w:rFonts w:ascii="Times New Roman" w:eastAsia="Times New Roman" w:hAnsi="Times New Roman" w:cs="Times New Roman"/>
+          <w:color w:val="000000"/>
+          <w:sz w:val="14"/>
+          <w:szCs w:val="14"/>
+          <w:lang w:eastAsia="es-CO"/>
+        </w:rPr>
+        <w:t xml:space="preserve">         </w:t>
+      </w:r>
+      <w:r>
+        <w:rPr>
+          <w:rFonts w:ascii="Arial" w:eastAsia="Times New Roman" w:hAnsi="Arial" w:cs="Arial"/>
+          <w:color w:val="000000"/>
+          <w:lang w:eastAsia="es-CO"/>
+        </w:rPr>
+        <w:t>Todos los días inician a las 6am</w:t>
+      </w:r>
+    </w:p>
+    <w:p>
+      <w:pPr>
+        <w:spacing w:after="0" w:line="240" w:lineRule="auto"/>
+        <w:ind w:left="2140" w:hanging="360"/>
+        <w:jc w:val="both"/>
+        <w:rPr>
+          <w:rFonts w:ascii="Times New Roman" w:eastAsia="Times New Roman" w:hAnsi="Times New Roman" w:cs="Times New Roman"/>
+          <w:sz w:val="24"/>
+          <w:szCs w:val="24"/>
+          <w:lang w:eastAsia="es-CO"/>
+        </w:rPr>
+      </w:pPr>
+      <w:r>
+        <w:rPr>
+          <w:rFonts w:ascii="Arial" w:eastAsia="Times New Roman" w:hAnsi="Arial" w:cs="Arial"/>
+          <w:color w:val="000000"/>
+          <w:sz w:val="20"/>
+          <w:szCs w:val="20"/>
+          <w:lang w:eastAsia="es-CO"/>
+        </w:rPr>
+        <w:t>·</w:t>
+      </w:r>
+      <w:r>
+        <w:rPr>
+          <w:rFonts w:ascii="Times New Roman" w:eastAsia="Times New Roman" w:hAnsi="Times New Roman" w:cs="Times New Roman"/>
+          <w:color w:val="000000"/>
+          <w:sz w:val="14"/>
+          <w:szCs w:val="14"/>
+          <w:lang w:eastAsia="es-CO"/>
+        </w:rPr>
+        <w:t xml:space="preserve">         </w:t>
+      </w:r>
+      <w:r>
+        <w:rPr>
+          <w:rFonts w:ascii="Arial" w:eastAsia="Times New Roman" w:hAnsi="Arial" w:cs="Arial"/>
+          <w:color w:val="000000"/>
+          <w:lang w:eastAsia="es-CO"/>
+        </w:rPr>
+        <w:t>1 crédito=48 horas HTD+HTI por semestre</w:t>
+      </w:r>
+    </w:p>
+    <w:p>
+      <w:pPr>
+        <w:spacing w:after="0" w:line="240" w:lineRule="auto"/>
+        <w:ind w:left="2140" w:hanging="360"/>
+        <w:jc w:val="both"/>
+        <w:rPr>
+          <w:rFonts w:ascii="Times New Roman" w:eastAsia="Times New Roman" w:hAnsi="Times New Roman" w:cs="Times New Roman"/>
+          <w:sz w:val="24"/>
+          <w:szCs w:val="24"/>
+          <w:lang w:eastAsia="es-CO"/>
+        </w:rPr>
+      </w:pPr>
+      <w:r>
+        <w:rPr>
+          <w:rFonts w:ascii="Arial" w:eastAsia="Times New Roman" w:hAnsi="Arial" w:cs="Arial"/>
+          <w:color w:val="000000"/>
+          <w:sz w:val="20"/>
+          <w:szCs w:val="20"/>
+          <w:lang w:eastAsia="es-CO"/>
+        </w:rPr>
+        <w:t>·</w:t>
+      </w:r>
+      <w:r>
+        <w:rPr>
+          <w:rFonts w:ascii="Times New Roman" w:eastAsia="Times New Roman" w:hAnsi="Times New Roman" w:cs="Times New Roman"/>
+          <w:color w:val="000000"/>
+          <w:sz w:val="14"/>
+          <w:szCs w:val="14"/>
+          <w:lang w:eastAsia="es-CO"/>
+        </w:rPr>
+        <w:t xml:space="preserve">         </w:t>
+      </w:r>
+      <w:r>
+        <w:rPr>
+          <w:rFonts w:ascii="Arial" w:eastAsia="Times New Roman" w:hAnsi="Arial" w:cs="Arial"/>
+          <w:color w:val="000000"/>
+          <w:lang w:eastAsia="es-CO"/>
+        </w:rPr>
+        <w:t>El semestre tiene 16 semanas</w:t>
+      </w:r>
+    </w:p>
+    <w:p>
+      <w:pPr>
+        <w:spacing w:after="0" w:line="240" w:lineRule="auto"/>
+        <w:ind w:left="2140"/>
+        <w:jc w:val="both"/>
+        <w:rPr>
+          <w:rFonts w:ascii="Times New Roman" w:eastAsia="Times New Roman" w:hAnsi="Times New Roman" w:cs="Times New Roman"/>
+          <w:sz w:val="24"/>
+          <w:szCs w:val="24"/>
+          <w:lang w:eastAsia="es-CO"/>
+        </w:rPr>
+      </w:pPr>
+      <w:r>
+        <w:rPr>
+          <w:rFonts w:ascii="Arial" w:eastAsia="Times New Roman" w:hAnsi="Arial" w:cs="Arial"/>
+          <w:color w:val="000000"/>
+          <w:lang w:eastAsia="es-CO"/>
+        </w:rPr>
+        <w:br/>
+      </w:r>
+      <w:r>
+        <w:rPr>
+          <w:rFonts w:ascii="Arial" w:eastAsia="Times New Roman" w:hAnsi="Arial" w:cs="Arial"/>
+          <w:color w:val="000000"/>
+          <w:lang w:eastAsia="es-CO"/>
+        </w:rPr>
+        <w:br/>
+      </w:r>
+      <w:r>
+        <w:rPr>
+          <w:rFonts w:ascii="Arial" w:eastAsia="Times New Roman" w:hAnsi="Arial" w:cs="Arial"/>
+          <w:color w:val="000000"/>
+          <w:lang w:eastAsia="es-CO"/>
+        </w:rPr>
+        <w:br/>
+      </w:r>
+    </w:p>
+    <w:p>
+      <w:pPr>
+        <w:spacing w:after="0" w:line="240" w:lineRule="auto"/>
+        <w:jc w:val="both"/>
+        <w:rPr>
+          <w:rFonts w:ascii="Times New Roman" w:eastAsia="Times New Roman" w:hAnsi="Times New Roman" w:cs="Times New Roman"/>
+          <w:sz w:val="24"/>
+          <w:szCs w:val="24"/>
+          <w:lang w:eastAsia="es-CO"/>
+        </w:rPr>
       </w:pPr>
       <w:r>
         <w:rPr>
@@ -210,9 +994,18 @@
           <w:color w:val="000000"/>
           <w:lang w:eastAsia="es-CO"/>
         </w:rPr>
-        <w:t xml:space="preserve">Gestionar </w:t>
-      </w:r>
-      <w:proofErr w:type="gramStart"/>
+        <w:t>3.</w:t>
+      </w:r>
+      <w:r>
+        <w:rPr>
+          <w:rFonts w:ascii="Times New Roman" w:eastAsia="Times New Roman" w:hAnsi="Times New Roman" w:cs="Times New Roman"/>
+          <w:color w:val="000000"/>
+          <w:sz w:val="14"/>
+          <w:szCs w:val="14"/>
+          <w:lang w:eastAsia="es-CO"/>
+        </w:rPr>
+        <w:t xml:space="preserve">            </w:t>
+      </w:r>
       <w:r>
         <w:rPr>
           <w:rFonts w:ascii="Arial" w:eastAsia="Times New Roman" w:hAnsi="Arial" w:cs="Arial"/>
@@ -221,14 +1014,14 @@
           <w:color w:val="000000"/>
           <w:lang w:eastAsia="es-CO"/>
         </w:rPr>
-        <w:t>información horario</w:t>
-      </w:r>
-      <w:proofErr w:type="gramEnd"/>
+        <w:t>Gestionar jornadas de estudio</w:t>
+      </w:r>
     </w:p>
     <w:p>
       <w:pPr>
         <w:spacing w:after="0" w:line="240" w:lineRule="auto"/>
-        <w:ind w:left="720"/>
+        <w:ind w:left="1420"/>
+        <w:jc w:val="both"/>
         <w:rPr>
           <w:rFonts w:ascii="Times New Roman" w:eastAsia="Times New Roman" w:hAnsi="Times New Roman" w:cs="Times New Roman"/>
           <w:sz w:val="24"/>
@@ -244,423 +1037,101 @@
           <w:color w:val="000000"/>
           <w:lang w:eastAsia="es-CO"/>
         </w:rPr>
-        <w:t>variables de entrada:</w:t>
-      </w:r>
-    </w:p>
-    <w:p>
-      <w:pPr>
-        <w:numPr>
-          <w:ilvl w:val="0"/>
-          <w:numId w:val="4"/>
-        </w:numPr>
+        <w:t xml:space="preserve">Cuerpo: </w:t>
+      </w:r>
+      <w:r>
+        <w:rPr>
+          <w:rFonts w:ascii="Arial" w:eastAsia="Times New Roman" w:hAnsi="Arial" w:cs="Arial"/>
+          <w:color w:val="000000"/>
+          <w:lang w:eastAsia="es-CO"/>
+        </w:rPr>
+        <w:t>Inicialmente con los parámetros base y con los datos de las variables de entrada se establecerá el horario base de HTD por semana. Seguido a esto el programa sugiere un tiempo de descanso de una hora para almorzar u otra actividad intermediando el día</w:t>
+      </w:r>
+      <w:r>
+        <w:rPr>
+          <w:rFonts w:ascii="Times New Roman" w:eastAsia="Times New Roman" w:hAnsi="Times New Roman" w:cs="Times New Roman"/>
+          <w:color w:val="000000"/>
+          <w:sz w:val="24"/>
+          <w:szCs w:val="24"/>
+          <w:lang w:eastAsia="es-CO"/>
+        </w:rPr>
+        <w:t>. </w:t>
+      </w:r>
+    </w:p>
+    <w:p>
+      <w:pPr>
         <w:spacing w:after="0" w:line="240" w:lineRule="auto"/>
-        <w:ind w:left="1440"/>
-        <w:textAlignment w:val="baseline"/>
-        <w:rPr>
-          <w:rFonts w:ascii="Arial" w:eastAsia="Times New Roman" w:hAnsi="Arial" w:cs="Arial"/>
-          <w:color w:val="000000"/>
-          <w:lang w:eastAsia="es-CO"/>
-        </w:rPr>
-      </w:pPr>
-      <w:r>
-        <w:rPr>
-          <w:rFonts w:ascii="Arial" w:eastAsia="Times New Roman" w:hAnsi="Arial" w:cs="Arial"/>
-          <w:color w:val="000000"/>
-          <w:lang w:eastAsia="es-CO"/>
-        </w:rPr>
-        <w:t>días</w:t>
-      </w:r>
-    </w:p>
-    <w:p>
-      <w:pPr>
-        <w:numPr>
-          <w:ilvl w:val="0"/>
-          <w:numId w:val="4"/>
-        </w:numPr>
+        <w:rPr>
+          <w:rFonts w:ascii="Times New Roman" w:eastAsia="Times New Roman" w:hAnsi="Times New Roman" w:cs="Times New Roman"/>
+          <w:sz w:val="24"/>
+          <w:szCs w:val="24"/>
+          <w:lang w:eastAsia="es-CO"/>
+        </w:rPr>
+      </w:pPr>
+    </w:p>
+    <w:p>
+      <w:pPr>
         <w:spacing w:after="0" w:line="240" w:lineRule="auto"/>
-        <w:ind w:left="1440"/>
-        <w:textAlignment w:val="baseline"/>
-        <w:rPr>
-          <w:rFonts w:ascii="Arial" w:eastAsia="Times New Roman" w:hAnsi="Arial" w:cs="Arial"/>
-          <w:color w:val="000000"/>
-          <w:lang w:eastAsia="es-CO"/>
-        </w:rPr>
-      </w:pPr>
-      <w:r>
-        <w:rPr>
-          <w:rFonts w:ascii="Arial" w:eastAsia="Times New Roman" w:hAnsi="Arial" w:cs="Arial"/>
-          <w:color w:val="000000"/>
-          <w:lang w:eastAsia="es-CO"/>
-        </w:rPr>
-        <w:t> hora de inicio </w:t>
-      </w:r>
-    </w:p>
-    <w:p>
-      <w:pPr>
-        <w:numPr>
-          <w:ilvl w:val="0"/>
-          <w:numId w:val="4"/>
-        </w:numPr>
+        <w:ind w:left="1420"/>
+        <w:jc w:val="both"/>
+        <w:rPr>
+          <w:rFonts w:ascii="Times New Roman" w:eastAsia="Times New Roman" w:hAnsi="Times New Roman" w:cs="Times New Roman"/>
+          <w:sz w:val="24"/>
+          <w:szCs w:val="24"/>
+          <w:lang w:eastAsia="es-CO"/>
+        </w:rPr>
+      </w:pPr>
+      <w:r>
+        <w:rPr>
+          <w:rFonts w:ascii="Arial" w:eastAsia="Times New Roman" w:hAnsi="Arial" w:cs="Arial"/>
+          <w:color w:val="000000"/>
+          <w:lang w:eastAsia="es-CO"/>
+        </w:rPr>
+        <w:t xml:space="preserve">Debido a que conocemos la hora límite de estudio, la hora de inicio del día académico, y las horas de receso, entonces las horas sobrantes se distribuyen según las materias y sus HTI, es decir se hará un programa que distribuya las HTI de manera que se establezca un horario sugerido para el usuario por semana y en caso de que haya más horas de estudio que horas </w:t>
+      </w:r>
+      <w:r>
+        <w:rPr>
+          <w:rFonts w:ascii="Arial" w:eastAsia="Times New Roman" w:hAnsi="Arial" w:cs="Arial"/>
+          <w:color w:val="000000"/>
+          <w:lang w:eastAsia="es-CO"/>
+        </w:rPr>
+        <w:lastRenderedPageBreak/>
+        <w:t>disponibles, el programa advertirá una carga académica y unos posibles cambios en ella.</w:t>
+      </w:r>
+    </w:p>
+    <w:p>
+      <w:pPr>
         <w:spacing w:after="0" w:line="240" w:lineRule="auto"/>
-        <w:ind w:left="1440"/>
-        <w:textAlignment w:val="baseline"/>
-        <w:rPr>
-          <w:rFonts w:ascii="Arial" w:eastAsia="Times New Roman" w:hAnsi="Arial" w:cs="Arial"/>
-          <w:color w:val="000000"/>
-          <w:lang w:eastAsia="es-CO"/>
-        </w:rPr>
-      </w:pPr>
-      <w:r>
-        <w:rPr>
-          <w:rFonts w:ascii="Arial" w:eastAsia="Times New Roman" w:hAnsi="Arial" w:cs="Arial"/>
-          <w:color w:val="000000"/>
-          <w:lang w:eastAsia="es-CO"/>
-        </w:rPr>
-        <w:t> hora fin de clase</w:t>
+        <w:ind w:left="1420"/>
+        <w:jc w:val="both"/>
+        <w:rPr>
+          <w:rFonts w:ascii="Times New Roman" w:eastAsia="Times New Roman" w:hAnsi="Times New Roman" w:cs="Times New Roman"/>
+          <w:sz w:val="24"/>
+          <w:szCs w:val="24"/>
+          <w:lang w:eastAsia="es-CO"/>
+        </w:rPr>
+      </w:pPr>
+      <w:r>
+        <w:rPr>
+          <w:rFonts w:ascii="Arial" w:eastAsia="Times New Roman" w:hAnsi="Arial" w:cs="Arial"/>
+          <w:color w:val="000000"/>
+          <w:lang w:eastAsia="es-CO"/>
+        </w:rPr>
+        <w:t> </w:t>
       </w:r>
     </w:p>
     <w:p>
       <w:pPr>
         <w:spacing w:after="0" w:line="240" w:lineRule="auto"/>
-        <w:rPr>
-          <w:rFonts w:ascii="Times New Roman" w:eastAsia="Times New Roman" w:hAnsi="Times New Roman" w:cs="Times New Roman"/>
-          <w:sz w:val="24"/>
-          <w:szCs w:val="24"/>
-          <w:lang w:eastAsia="es-CO"/>
-        </w:rPr>
-      </w:pPr>
-    </w:p>
-    <w:p>
-      <w:pPr>
-        <w:spacing w:after="0" w:line="240" w:lineRule="auto"/>
-        <w:ind w:left="720"/>
-        <w:rPr>
-          <w:rFonts w:ascii="Times New Roman" w:eastAsia="Times New Roman" w:hAnsi="Times New Roman" w:cs="Times New Roman"/>
-          <w:sz w:val="24"/>
-          <w:szCs w:val="24"/>
-          <w:lang w:eastAsia="es-CO"/>
-        </w:rPr>
-      </w:pPr>
-      <w:r>
-        <w:rPr>
-          <w:rFonts w:ascii="Arial" w:eastAsia="Times New Roman" w:hAnsi="Arial" w:cs="Arial"/>
-          <w:b/>
-          <w:bCs/>
-          <w:color w:val="000000"/>
-          <w:lang w:eastAsia="es-CO"/>
-        </w:rPr>
-        <w:t>parámetros base:</w:t>
-      </w:r>
-    </w:p>
-    <w:p>
-      <w:pPr>
-        <w:spacing w:after="0" w:line="240" w:lineRule="auto"/>
-        <w:ind w:left="720"/>
-        <w:rPr>
-          <w:rFonts w:ascii="Times New Roman" w:eastAsia="Times New Roman" w:hAnsi="Times New Roman" w:cs="Times New Roman"/>
-          <w:sz w:val="24"/>
-          <w:szCs w:val="24"/>
-          <w:lang w:eastAsia="es-CO"/>
-        </w:rPr>
-      </w:pPr>
-      <w:proofErr w:type="spellStart"/>
-      <w:r>
-        <w:rPr>
-          <w:rFonts w:ascii="Arial" w:eastAsia="Times New Roman" w:hAnsi="Arial" w:cs="Arial"/>
-          <w:color w:val="000000"/>
-          <w:lang w:eastAsia="es-CO"/>
-        </w:rPr>
-        <w:t>segun</w:t>
-      </w:r>
-      <w:proofErr w:type="spellEnd"/>
-      <w:r>
-        <w:rPr>
-          <w:rFonts w:ascii="Arial" w:eastAsia="Times New Roman" w:hAnsi="Arial" w:cs="Arial"/>
-          <w:color w:val="000000"/>
-          <w:lang w:eastAsia="es-CO"/>
-        </w:rPr>
-        <w:t xml:space="preserve"> los </w:t>
-      </w:r>
-      <w:proofErr w:type="spellStart"/>
-      <w:r>
-        <w:rPr>
-          <w:rFonts w:ascii="Arial" w:eastAsia="Times New Roman" w:hAnsi="Arial" w:cs="Arial"/>
-          <w:color w:val="000000"/>
-          <w:lang w:eastAsia="es-CO"/>
-        </w:rPr>
-        <w:t>creditos</w:t>
-      </w:r>
-      <w:proofErr w:type="spellEnd"/>
-      <w:r>
-        <w:rPr>
-          <w:rFonts w:ascii="Arial" w:eastAsia="Times New Roman" w:hAnsi="Arial" w:cs="Arial"/>
-          <w:color w:val="000000"/>
-          <w:lang w:eastAsia="es-CO"/>
-        </w:rPr>
-        <w:t xml:space="preserve"> por materia se </w:t>
-      </w:r>
-      <w:proofErr w:type="spellStart"/>
-      <w:r>
-        <w:rPr>
-          <w:rFonts w:ascii="Arial" w:eastAsia="Times New Roman" w:hAnsi="Arial" w:cs="Arial"/>
-          <w:color w:val="000000"/>
-          <w:lang w:eastAsia="es-CO"/>
-        </w:rPr>
-        <w:t>sabra</w:t>
-      </w:r>
-      <w:proofErr w:type="spellEnd"/>
-      <w:r>
-        <w:rPr>
-          <w:rFonts w:ascii="Arial" w:eastAsia="Times New Roman" w:hAnsi="Arial" w:cs="Arial"/>
-          <w:color w:val="000000"/>
-          <w:lang w:eastAsia="es-CO"/>
-        </w:rPr>
-        <w:t xml:space="preserve"> si la materia tiene sesiones de laboratorio las cuales constan de 3 horas aparte de los dos bloques de teoría</w:t>
-      </w:r>
-    </w:p>
-    <w:p>
-      <w:pPr>
-        <w:spacing w:after="0" w:line="240" w:lineRule="auto"/>
-        <w:rPr>
-          <w:rFonts w:ascii="Times New Roman" w:eastAsia="Times New Roman" w:hAnsi="Times New Roman" w:cs="Times New Roman"/>
-          <w:sz w:val="24"/>
-          <w:szCs w:val="24"/>
-          <w:lang w:eastAsia="es-CO"/>
-        </w:rPr>
-      </w:pPr>
-      <w:r>
-        <w:rPr>
-          <w:rFonts w:ascii="Times New Roman" w:eastAsia="Times New Roman" w:hAnsi="Times New Roman" w:cs="Times New Roman"/>
-          <w:sz w:val="24"/>
-          <w:szCs w:val="24"/>
-          <w:lang w:eastAsia="es-CO"/>
-        </w:rPr>
-        <w:br/>
-      </w:r>
-    </w:p>
-    <w:p>
-      <w:pPr>
-        <w:numPr>
-          <w:ilvl w:val="0"/>
-          <w:numId w:val="5"/>
-        </w:numPr>
-        <w:spacing w:after="0" w:line="240" w:lineRule="auto"/>
-        <w:ind w:left="1440"/>
-        <w:textAlignment w:val="baseline"/>
-        <w:rPr>
-          <w:rFonts w:ascii="Arial" w:eastAsia="Times New Roman" w:hAnsi="Arial" w:cs="Arial"/>
-          <w:color w:val="000000"/>
-          <w:lang w:eastAsia="es-CO"/>
-        </w:rPr>
-      </w:pPr>
-      <w:r>
-        <w:rPr>
-          <w:rFonts w:ascii="Arial" w:eastAsia="Times New Roman" w:hAnsi="Arial" w:cs="Arial"/>
-          <w:color w:val="000000"/>
-          <w:lang w:eastAsia="es-CO"/>
-        </w:rPr>
-        <w:t xml:space="preserve">si la materia tiene 3 </w:t>
-      </w:r>
-      <w:proofErr w:type="spellStart"/>
-      <w:r>
-        <w:rPr>
-          <w:rFonts w:ascii="Arial" w:eastAsia="Times New Roman" w:hAnsi="Arial" w:cs="Arial"/>
-          <w:color w:val="000000"/>
-          <w:lang w:eastAsia="es-CO"/>
-        </w:rPr>
-        <w:t>creditos</w:t>
-      </w:r>
-      <w:proofErr w:type="spellEnd"/>
-      <w:r>
-        <w:rPr>
-          <w:rFonts w:ascii="Arial" w:eastAsia="Times New Roman" w:hAnsi="Arial" w:cs="Arial"/>
-          <w:color w:val="000000"/>
-          <w:lang w:eastAsia="es-CO"/>
-        </w:rPr>
-        <w:t xml:space="preserve"> tiene 4 HTD por semana </w:t>
-      </w:r>
-    </w:p>
-    <w:p>
-      <w:pPr>
-        <w:numPr>
-          <w:ilvl w:val="0"/>
-          <w:numId w:val="5"/>
-        </w:numPr>
-        <w:spacing w:after="0" w:line="240" w:lineRule="auto"/>
-        <w:ind w:left="1440"/>
-        <w:textAlignment w:val="baseline"/>
-        <w:rPr>
-          <w:rFonts w:ascii="Arial" w:eastAsia="Times New Roman" w:hAnsi="Arial" w:cs="Arial"/>
-          <w:color w:val="000000"/>
-          <w:lang w:eastAsia="es-CO"/>
-        </w:rPr>
-      </w:pPr>
-      <w:r>
-        <w:rPr>
-          <w:rFonts w:ascii="Arial" w:eastAsia="Times New Roman" w:hAnsi="Arial" w:cs="Arial"/>
-          <w:color w:val="000000"/>
-          <w:lang w:eastAsia="es-CO"/>
-        </w:rPr>
-        <w:t xml:space="preserve">si la materia tiene 4 </w:t>
-      </w:r>
-      <w:proofErr w:type="spellStart"/>
-      <w:r>
-        <w:rPr>
-          <w:rFonts w:ascii="Arial" w:eastAsia="Times New Roman" w:hAnsi="Arial" w:cs="Arial"/>
-          <w:color w:val="000000"/>
-          <w:lang w:eastAsia="es-CO"/>
-        </w:rPr>
-        <w:t>creditos</w:t>
-      </w:r>
-      <w:proofErr w:type="spellEnd"/>
-      <w:r>
-        <w:rPr>
-          <w:rFonts w:ascii="Arial" w:eastAsia="Times New Roman" w:hAnsi="Arial" w:cs="Arial"/>
-          <w:color w:val="000000"/>
-          <w:lang w:eastAsia="es-CO"/>
-        </w:rPr>
-        <w:t xml:space="preserve"> tiene 7 HTD por semana </w:t>
-      </w:r>
-    </w:p>
-    <w:p>
-      <w:pPr>
-        <w:numPr>
-          <w:ilvl w:val="0"/>
-          <w:numId w:val="5"/>
-        </w:numPr>
-        <w:spacing w:after="0" w:line="240" w:lineRule="auto"/>
-        <w:ind w:left="1440"/>
-        <w:textAlignment w:val="baseline"/>
-        <w:rPr>
-          <w:rFonts w:ascii="Arial" w:eastAsia="Times New Roman" w:hAnsi="Arial" w:cs="Arial"/>
-          <w:color w:val="000000"/>
-          <w:lang w:eastAsia="es-CO"/>
-        </w:rPr>
-      </w:pPr>
-      <w:r>
-        <w:rPr>
-          <w:rFonts w:ascii="Arial" w:eastAsia="Times New Roman" w:hAnsi="Arial" w:cs="Arial"/>
-          <w:color w:val="000000"/>
-          <w:lang w:eastAsia="es-CO"/>
-        </w:rPr>
-        <w:t>si la materia es ingles tiene 4 HTD por semana</w:t>
-      </w:r>
-      <w:r>
-        <w:rPr>
-          <w:rFonts w:ascii="Times New Roman" w:eastAsia="Times New Roman" w:hAnsi="Times New Roman" w:cs="Times New Roman"/>
-          <w:sz w:val="24"/>
-          <w:szCs w:val="24"/>
-          <w:lang w:eastAsia="es-CO"/>
-        </w:rPr>
-        <w:br/>
-      </w:r>
-      <w:r>
-        <w:rPr>
-          <w:rFonts w:ascii="Times New Roman" w:eastAsia="Times New Roman" w:hAnsi="Times New Roman" w:cs="Times New Roman"/>
-          <w:sz w:val="24"/>
-          <w:szCs w:val="24"/>
-          <w:lang w:eastAsia="es-CO"/>
-        </w:rPr>
-        <w:br/>
-      </w:r>
-    </w:p>
-    <w:p>
-      <w:pPr>
-        <w:numPr>
-          <w:ilvl w:val="0"/>
-          <w:numId w:val="6"/>
-        </w:numPr>
-        <w:spacing w:after="0" w:line="240" w:lineRule="auto"/>
-        <w:textAlignment w:val="baseline"/>
-        <w:rPr>
-          <w:rFonts w:ascii="Arial" w:eastAsia="Times New Roman" w:hAnsi="Arial" w:cs="Arial"/>
-          <w:b/>
-          <w:bCs/>
-          <w:color w:val="000000"/>
-          <w:lang w:eastAsia="es-CO"/>
-        </w:rPr>
-      </w:pPr>
-      <w:r>
-        <w:rPr>
-          <w:rFonts w:ascii="Arial" w:eastAsia="Times New Roman" w:hAnsi="Arial" w:cs="Arial"/>
-          <w:b/>
-          <w:bCs/>
-          <w:color w:val="000000"/>
-          <w:lang w:eastAsia="es-CO"/>
-        </w:rPr>
-        <w:t>Gestionar jornadas de estudio </w:t>
-      </w:r>
-    </w:p>
-    <w:p>
-      <w:pPr>
-        <w:spacing w:after="0" w:line="240" w:lineRule="auto"/>
-        <w:ind w:left="720"/>
-        <w:rPr>
-          <w:rFonts w:ascii="Times New Roman" w:eastAsia="Times New Roman" w:hAnsi="Times New Roman" w:cs="Times New Roman"/>
-          <w:sz w:val="24"/>
-          <w:szCs w:val="24"/>
-          <w:lang w:eastAsia="es-CO"/>
-        </w:rPr>
-      </w:pPr>
-      <w:r>
-        <w:rPr>
-          <w:rFonts w:ascii="Arial" w:eastAsia="Times New Roman" w:hAnsi="Arial" w:cs="Arial"/>
-          <w:b/>
-          <w:bCs/>
-          <w:color w:val="000000"/>
-          <w:lang w:eastAsia="es-CO"/>
-        </w:rPr>
-        <w:t xml:space="preserve">Cuerpo: </w:t>
-      </w:r>
-      <w:r>
-        <w:rPr>
-          <w:rFonts w:ascii="Arial" w:eastAsia="Times New Roman" w:hAnsi="Arial" w:cs="Arial"/>
-          <w:color w:val="000000"/>
-          <w:lang w:eastAsia="es-CO"/>
-        </w:rPr>
-        <w:t>inicialmente con los parámetros base y con los datos de las variables de entrada se establecerá el horario base de HTD por semana</w:t>
-      </w:r>
-    </w:p>
-    <w:p>
-      <w:pPr>
-        <w:spacing w:after="0" w:line="240" w:lineRule="auto"/>
-        <w:rPr>
-          <w:rFonts w:ascii="Times New Roman" w:eastAsia="Times New Roman" w:hAnsi="Times New Roman" w:cs="Times New Roman"/>
-          <w:sz w:val="24"/>
-          <w:szCs w:val="24"/>
-          <w:lang w:eastAsia="es-CO"/>
-        </w:rPr>
-      </w:pPr>
-    </w:p>
-    <w:p>
-      <w:pPr>
-        <w:spacing w:after="0" w:line="240" w:lineRule="auto"/>
-        <w:ind w:left="720"/>
-        <w:rPr>
-          <w:rFonts w:ascii="Times New Roman" w:eastAsia="Times New Roman" w:hAnsi="Times New Roman" w:cs="Times New Roman"/>
-          <w:sz w:val="24"/>
-          <w:szCs w:val="24"/>
-          <w:lang w:eastAsia="es-CO"/>
-        </w:rPr>
-      </w:pPr>
-      <w:r>
-        <w:rPr>
-          <w:rFonts w:ascii="Arial" w:eastAsia="Times New Roman" w:hAnsi="Arial" w:cs="Arial"/>
-          <w:color w:val="000000"/>
-          <w:lang w:eastAsia="es-CO"/>
-        </w:rPr>
-        <w:t xml:space="preserve">seguido a esto el programa sugiere un tiempo de descanso de una hora para almorzar u otra actividad intermediando el </w:t>
-      </w:r>
-      <w:proofErr w:type="spellStart"/>
-      <w:r>
-        <w:rPr>
-          <w:rFonts w:ascii="Arial" w:eastAsia="Times New Roman" w:hAnsi="Arial" w:cs="Arial"/>
-          <w:color w:val="000000"/>
-          <w:lang w:eastAsia="es-CO"/>
-        </w:rPr>
-        <w:t>dia</w:t>
-      </w:r>
-      <w:proofErr w:type="spellEnd"/>
+        <w:ind w:left="1420"/>
+        <w:jc w:val="both"/>
+        <w:rPr>
+          <w:rFonts w:ascii="Times New Roman" w:eastAsia="Times New Roman" w:hAnsi="Times New Roman" w:cs="Times New Roman"/>
+          <w:sz w:val="24"/>
+          <w:szCs w:val="24"/>
+          <w:lang w:eastAsia="es-CO"/>
+        </w:rPr>
+      </w:pPr>
       <w:r>
         <w:rPr>
           <w:rFonts w:ascii="Arial" w:eastAsia="Times New Roman" w:hAnsi="Arial" w:cs="Arial"/>
@@ -670,37 +1141,7 @@
         <w:t> </w:t>
       </w:r>
     </w:p>
-    <w:p>
-      <w:pPr>
-        <w:spacing w:after="0" w:line="240" w:lineRule="auto"/>
-        <w:rPr>
-          <w:rFonts w:ascii="Times New Roman" w:eastAsia="Times New Roman" w:hAnsi="Times New Roman" w:cs="Times New Roman"/>
-          <w:sz w:val="24"/>
-          <w:szCs w:val="24"/>
-          <w:lang w:eastAsia="es-CO"/>
-        </w:rPr>
-      </w:pPr>
-    </w:p>
-    <w:p>
-      <w:r>
-        <w:rPr>
-          <w:rFonts w:ascii="Times New Roman" w:eastAsia="Times New Roman" w:hAnsi="Times New Roman" w:cs="Times New Roman"/>
-          <w:sz w:val="24"/>
-          <w:szCs w:val="24"/>
-          <w:lang w:eastAsia="es-CO"/>
-        </w:rPr>
-        <w:br/>
-      </w:r>
-      <w:r>
-        <w:rPr>
-          <w:rFonts w:ascii="Times New Roman" w:eastAsia="Times New Roman" w:hAnsi="Times New Roman" w:cs="Times New Roman"/>
-          <w:sz w:val="24"/>
-          <w:szCs w:val="24"/>
-          <w:lang w:eastAsia="es-CO"/>
-        </w:rPr>
-        <w:br/>
-      </w:r>
-    </w:p>
+    <w:p/>
     <w:sectPr>
       <w:pgSz w:w="12240" w:h="15840"/>
       <w:pgMar w:top="1417" w:right="1701" w:bottom="1417" w:left="1701" w:header="708" w:footer="708" w:gutter="0"/>
@@ -714,6 +1155,119 @@
 <file path=word/numbering.xml><?xml version="1.0" encoding="utf-8"?>
 <w:numbering xmlns:wpc="http://schemas.microsoft.com/office/word/2010/wordprocessingCanvas" xmlns:cx="http://schemas.microsoft.com/office/drawing/2014/chartex" xmlns:cx1="http://schemas.microsoft.com/office/drawing/2015/9/8/chartex" xmlns:cx2="http://schemas.microsoft.com/office/drawing/2015/10/21/chartex" xmlns:cx3="http://schemas.microsoft.com/office/drawing/2016/5/9/chartex" xmlns:cx4="http://schemas.microsoft.com/office/drawing/2016/5/10/chartex" xmlns:cx5="http://schemas.microsoft.com/office/drawing/2016/5/11/chartex" xmlns:cx6="http://schemas.microsoft.com/office/drawing/2016/5/12/chartex" xmlns:cx7="http://schemas.microsoft.com/office/drawing/2016/5/13/chartex" xmlns:cx8="http://schemas.microsoft.com/office/drawing/2016/5/14/chartex" xmlns:mc="http://schemas.openxmlformats.org/markup-compatibility/2006" xmlns:aink="http://schemas.microsoft.com/office/drawing/2016/ink" xmlns:am3d="http://schemas.microsoft.com/office/drawing/2017/model3d" xmlns:o="urn:schemas-microsoft-com:office:office" xmlns:r="http://schemas.openxmlformats.org/officeDocument/2006/relationships" xmlns:m="http://schemas.openxmlformats.org/officeDocument/2006/math" xmlns:v="urn:schemas-microsoft-com:vml" xmlns:wp14="http://schemas.microsoft.com/office/word/2010/wordprocessingDrawing" xmlns:wp="http://schemas.openxmlformats.org/drawingml/2006/wordprocessingDrawing" xmlns:w10="urn:schemas-microsoft-com:office:word" xmlns:w="http://schemas.openxmlformats.org/wordprocessingml/2006/main" xmlns:w14="http://schemas.microsoft.com/office/word/2010/wordml" xmlns:w15="http://schemas.microsoft.com/office/word/2012/wordml" xmlns:w16cex="http://schemas.microsoft.com/office/word/2018/wordml/cex" xmlns:w16cid="http://schemas.microsoft.com/office/word/2016/wordml/cid" xmlns:w16="http://schemas.microsoft.com/office/word/2018/wordml" xmlns:w16sdtdh="http://schemas.microsoft.com/office/word/2020/wordml/sdtdatahash" xmlns:w16se="http://schemas.microsoft.com/office/word/2015/wordml/symex" xmlns:wpg="http://schemas.microsoft.com/office/word/2010/wordprocessingGroup" xmlns:wpi="http://schemas.microsoft.com/office/word/2010/wordprocessingInk" xmlns:wne="http://schemas.microsoft.com/office/word/2006/wordml" xmlns:wps="http://schemas.microsoft.com/office/word/2010/wordprocessingShape" mc:Ignorable="w14 w15 w16se w16cid w16 w16cex w16sdtdh wp14">
   <w:abstractNum w:abstractNumId="0" w15:restartNumberingAfterBreak="0">
+    <w:nsid w:val="0ECC563A"/>
+    <w:multiLevelType w:val="multilevel"/>
+    <w:tmpl w:val="74C4E7F8"/>
+    <w:lvl w:ilvl="0">
+      <w:start w:val="1"/>
+      <w:numFmt w:val="decimal"/>
+      <w:lvlText w:val="%1."/>
+      <w:lvlJc w:val="left"/>
+      <w:pPr>
+        <w:tabs>
+          <w:tab w:val="num" w:pos="720"/>
+        </w:tabs>
+        <w:ind w:left="720" w:hanging="360"/>
+      </w:pPr>
+    </w:lvl>
+    <w:lvl w:ilvl="1" w:tentative="1">
+      <w:start w:val="1"/>
+      <w:numFmt w:val="decimal"/>
+      <w:lvlText w:val="%2."/>
+      <w:lvlJc w:val="left"/>
+      <w:pPr>
+        <w:tabs>
+          <w:tab w:val="num" w:pos="1440"/>
+        </w:tabs>
+        <w:ind w:left="1440" w:hanging="360"/>
+      </w:pPr>
+    </w:lvl>
+    <w:lvl w:ilvl="2" w:tentative="1">
+      <w:start w:val="1"/>
+      <w:numFmt w:val="decimal"/>
+      <w:lvlText w:val="%3."/>
+      <w:lvlJc w:val="left"/>
+      <w:pPr>
+        <w:tabs>
+          <w:tab w:val="num" w:pos="2160"/>
+        </w:tabs>
+        <w:ind w:left="2160" w:hanging="360"/>
+      </w:pPr>
+    </w:lvl>
+    <w:lvl w:ilvl="3" w:tentative="1">
+      <w:start w:val="1"/>
+      <w:numFmt w:val="decimal"/>
+      <w:lvlText w:val="%4."/>
+      <w:lvlJc w:val="left"/>
+      <w:pPr>
+        <w:tabs>
+          <w:tab w:val="num" w:pos="2880"/>
+        </w:tabs>
+        <w:ind w:left="2880" w:hanging="360"/>
+      </w:pPr>
+    </w:lvl>
+    <w:lvl w:ilvl="4" w:tentative="1">
+      <w:start w:val="1"/>
+      <w:numFmt w:val="decimal"/>
+      <w:lvlText w:val="%5."/>
+      <w:lvlJc w:val="left"/>
+      <w:pPr>
+        <w:tabs>
+          <w:tab w:val="num" w:pos="3600"/>
+        </w:tabs>
+        <w:ind w:left="3600" w:hanging="360"/>
+      </w:pPr>
+    </w:lvl>
+    <w:lvl w:ilvl="5" w:tentative="1">
+      <w:start w:val="1"/>
+      <w:numFmt w:val="decimal"/>
+      <w:lvlText w:val="%6."/>
+      <w:lvlJc w:val="left"/>
+      <w:pPr>
+        <w:tabs>
+          <w:tab w:val="num" w:pos="4320"/>
+        </w:tabs>
+        <w:ind w:left="4320" w:hanging="360"/>
+      </w:pPr>
+    </w:lvl>
+    <w:lvl w:ilvl="6" w:tentative="1">
+      <w:start w:val="1"/>
+      <w:numFmt w:val="decimal"/>
+      <w:lvlText w:val="%7."/>
+      <w:lvlJc w:val="left"/>
+      <w:pPr>
+        <w:tabs>
+          <w:tab w:val="num" w:pos="5040"/>
+        </w:tabs>
+        <w:ind w:left="5040" w:hanging="360"/>
+      </w:pPr>
+    </w:lvl>
+    <w:lvl w:ilvl="7" w:tentative="1">
+      <w:start w:val="1"/>
+      <w:numFmt w:val="decimal"/>
+      <w:lvlText w:val="%8."/>
+      <w:lvlJc w:val="left"/>
+      <w:pPr>
+        <w:tabs>
+          <w:tab w:val="num" w:pos="5760"/>
+        </w:tabs>
+        <w:ind w:left="5760" w:hanging="360"/>
+      </w:pPr>
+    </w:lvl>
+    <w:lvl w:ilvl="8" w:tentative="1">
+      <w:start w:val="1"/>
+      <w:numFmt w:val="decimal"/>
+      <w:lvlText w:val="%9."/>
+      <w:lvlJc w:val="left"/>
+      <w:pPr>
+        <w:tabs>
+          <w:tab w:val="num" w:pos="6480"/>
+        </w:tabs>
+        <w:ind w:left="6480" w:hanging="360"/>
+      </w:pPr>
+    </w:lvl>
+  </w:abstractNum>
+  <w:abstractNum w:abstractNumId="1" w15:restartNumberingAfterBreak="0">
     <w:nsid w:val="25125F92"/>
     <w:multiLevelType w:val="multilevel"/>
     <w:tmpl w:val="59766874"/>
@@ -826,7 +1380,7 @@
       </w:pPr>
     </w:lvl>
   </w:abstractNum>
-  <w:abstractNum w:abstractNumId="1" w15:restartNumberingAfterBreak="0">
+  <w:abstractNum w:abstractNumId="2" w15:restartNumberingAfterBreak="0">
     <w:nsid w:val="2C4E55F1"/>
     <w:multiLevelType w:val="multilevel"/>
     <w:tmpl w:val="8EEEA5CE"/>
@@ -975,7 +1529,7 @@
       </w:rPr>
     </w:lvl>
   </w:abstractNum>
-  <w:abstractNum w:abstractNumId="2" w15:restartNumberingAfterBreak="0">
+  <w:abstractNum w:abstractNumId="3" w15:restartNumberingAfterBreak="0">
     <w:nsid w:val="33644573"/>
     <w:multiLevelType w:val="multilevel"/>
     <w:tmpl w:val="12F48F8E"/>
@@ -1088,7 +1642,7 @@
       </w:pPr>
     </w:lvl>
   </w:abstractNum>
-  <w:abstractNum w:abstractNumId="3" w15:restartNumberingAfterBreak="0">
+  <w:abstractNum w:abstractNumId="4" w15:restartNumberingAfterBreak="0">
     <w:nsid w:val="4D0925EB"/>
     <w:multiLevelType w:val="multilevel"/>
     <w:tmpl w:val="A168A47C"/>
@@ -1201,7 +1755,7 @@
       </w:pPr>
     </w:lvl>
   </w:abstractNum>
-  <w:abstractNum w:abstractNumId="4" w15:restartNumberingAfterBreak="0">
+  <w:abstractNum w:abstractNumId="5" w15:restartNumberingAfterBreak="0">
     <w:nsid w:val="54324C7C"/>
     <w:multiLevelType w:val="multilevel"/>
     <w:tmpl w:val="EF9CB6A4"/>
@@ -1350,7 +1904,7 @@
       </w:rPr>
     </w:lvl>
   </w:abstractNum>
-  <w:abstractNum w:abstractNumId="5" w15:restartNumberingAfterBreak="0">
+  <w:abstractNum w:abstractNumId="6" w15:restartNumberingAfterBreak="0">
     <w:nsid w:val="65F712BD"/>
     <w:multiLevelType w:val="multilevel"/>
     <w:tmpl w:val="2FFC32FC"/>
@@ -1500,13 +2054,13 @@
     </w:lvl>
   </w:abstractNum>
   <w:num w:numId="1">
-    <w:abstractNumId w:val="3"/>
+    <w:abstractNumId w:val="4"/>
   </w:num>
   <w:num w:numId="2">
-    <w:abstractNumId w:val="5"/>
+    <w:abstractNumId w:val="6"/>
   </w:num>
   <w:num w:numId="3">
-    <w:abstractNumId w:val="2"/>
+    <w:abstractNumId w:val="3"/>
     <w:lvlOverride w:ilvl="0">
       <w:lvl w:ilvl="0">
         <w:numFmt w:val="decimal"/>
@@ -1516,13 +2070,13 @@
     </w:lvlOverride>
   </w:num>
   <w:num w:numId="4">
-    <w:abstractNumId w:val="4"/>
+    <w:abstractNumId w:val="5"/>
   </w:num>
   <w:num w:numId="5">
-    <w:abstractNumId w:val="1"/>
+    <w:abstractNumId w:val="2"/>
   </w:num>
   <w:num w:numId="6">
-    <w:abstractNumId w:val="0"/>
+    <w:abstractNumId w:val="1"/>
     <w:lvlOverride w:ilvl="0">
       <w:lvl w:ilvl="0">
         <w:numFmt w:val="decimal"/>
@@ -1530,6 +2084,9 @@
         <w:lvlJc w:val="left"/>
       </w:lvl>
     </w:lvlOverride>
+  </w:num>
+  <w:num w:numId="7">
+    <w:abstractNumId w:val="0"/>
   </w:num>
 </w:numbering>
 </file>

</xml_diff>

<commit_message>
cambio en el cuerpo del analisis, y se agregan variables de entrada ademas de generalizar las funciones que implementaremos
</commit_message>
<xml_diff>
--- a/parcial(analisis).docx
+++ b/parcial(analisis).docx
@@ -13,6 +13,18 @@
           <w:lang w:eastAsia="es-CO"/>
         </w:rPr>
       </w:pPr>
+    </w:p>
+    <w:p>
+      <w:pPr>
+        <w:spacing w:before="240" w:after="0" w:line="240" w:lineRule="auto"/>
+        <w:jc w:val="both"/>
+        <w:rPr>
+          <w:rFonts w:ascii="Times New Roman" w:eastAsia="Times New Roman" w:hAnsi="Times New Roman" w:cs="Times New Roman"/>
+          <w:sz w:val="24"/>
+          <w:szCs w:val="24"/>
+          <w:lang w:eastAsia="es-CO"/>
+        </w:rPr>
+      </w:pPr>
       <w:r>
         <w:rPr>
           <w:rFonts w:ascii="Arial" w:eastAsia="Times New Roman" w:hAnsi="Arial" w:cs="Arial"/>
@@ -81,12 +93,12 @@
       <w:r>
         <w:rPr>
           <w:rFonts w:ascii="Arial" w:eastAsia="Times New Roman" w:hAnsi="Arial" w:cs="Arial"/>
-          <w:i/>
-          <w:iCs/>
-          <w:color w:val="000000"/>
-          <w:lang w:eastAsia="es-CO"/>
-        </w:rPr>
-        <w:t> </w:t>
+          <w:b/>
+          <w:bCs/>
+          <w:color w:val="000000"/>
+          <w:lang w:eastAsia="es-CO"/>
+        </w:rPr>
+        <w:t>PARCIAL 1</w:t>
       </w:r>
     </w:p>
     <w:p>
@@ -102,28 +114,6 @@
       </w:pPr>
       <w:r>
         <w:rPr>
-          <w:rFonts w:ascii="Arial" w:eastAsia="Times New Roman" w:hAnsi="Arial" w:cs="Arial"/>
-          <w:b/>
-          <w:bCs/>
-          <w:color w:val="000000"/>
-          <w:lang w:eastAsia="es-CO"/>
-        </w:rPr>
-        <w:t>PARCIAL 1</w:t>
-      </w:r>
-    </w:p>
-    <w:p>
-      <w:pPr>
-        <w:spacing w:before="240" w:after="0" w:line="240" w:lineRule="auto"/>
-        <w:jc w:val="both"/>
-        <w:rPr>
-          <w:rFonts w:ascii="Times New Roman" w:eastAsia="Times New Roman" w:hAnsi="Times New Roman" w:cs="Times New Roman"/>
-          <w:sz w:val="24"/>
-          <w:szCs w:val="24"/>
-          <w:lang w:eastAsia="es-CO"/>
-        </w:rPr>
-      </w:pPr>
-      <w:r>
-        <w:rPr>
           <w:rFonts w:ascii="Times New Roman" w:eastAsia="Times New Roman" w:hAnsi="Times New Roman" w:cs="Times New Roman"/>
           <w:color w:val="000000"/>
           <w:sz w:val="24"/>
@@ -137,7 +127,7 @@
       <w:pPr>
         <w:numPr>
           <w:ilvl w:val="0"/>
-          <w:numId w:val="7"/>
+          <w:numId w:val="8"/>
         </w:numPr>
         <w:spacing w:after="240" w:line="240" w:lineRule="auto"/>
         <w:jc w:val="both"/>
@@ -1037,7 +1027,7 @@
           <w:color w:val="000000"/>
           <w:lang w:eastAsia="es-CO"/>
         </w:rPr>
-        <w:t xml:space="preserve">Cuerpo: </w:t>
+        <w:t xml:space="preserve">Planteamiento: </w:t>
       </w:r>
       <w:r>
         <w:rPr>
@@ -1123,8 +1113,18 @@
     <w:p>
       <w:pPr>
         <w:spacing w:after="0" w:line="240" w:lineRule="auto"/>
-        <w:ind w:left="1420"/>
-        <w:jc w:val="both"/>
+        <w:rPr>
+          <w:rFonts w:ascii="Times New Roman" w:eastAsia="Times New Roman" w:hAnsi="Times New Roman" w:cs="Times New Roman"/>
+          <w:sz w:val="24"/>
+          <w:szCs w:val="24"/>
+          <w:lang w:eastAsia="es-CO"/>
+        </w:rPr>
+      </w:pPr>
+    </w:p>
+    <w:p>
+      <w:pPr>
+        <w:spacing w:after="0" w:line="240" w:lineRule="auto"/>
+        <w:ind w:left="720"/>
         <w:rPr>
           <w:rFonts w:ascii="Times New Roman" w:eastAsia="Times New Roman" w:hAnsi="Times New Roman" w:cs="Times New Roman"/>
           <w:sz w:val="24"/>
@@ -1140,6 +1140,424 @@
         </w:rPr>
         <w:t> </w:t>
       </w:r>
+    </w:p>
+    <w:p>
+      <w:pPr>
+        <w:spacing w:after="0" w:line="240" w:lineRule="auto"/>
+        <w:ind w:left="720"/>
+        <w:rPr>
+          <w:rFonts w:ascii="Times New Roman" w:eastAsia="Times New Roman" w:hAnsi="Times New Roman" w:cs="Times New Roman"/>
+          <w:sz w:val="24"/>
+          <w:szCs w:val="24"/>
+          <w:lang w:eastAsia="es-CO"/>
+        </w:rPr>
+      </w:pPr>
+      <w:r>
+        <w:rPr>
+          <w:rFonts w:ascii="Arial" w:eastAsia="Times New Roman" w:hAnsi="Arial" w:cs="Arial"/>
+          <w:b/>
+          <w:bCs/>
+          <w:color w:val="000000"/>
+          <w:lang w:eastAsia="es-CO"/>
+        </w:rPr>
+        <w:t>Funciones:</w:t>
+      </w:r>
+    </w:p>
+    <w:p>
+      <w:pPr>
+        <w:numPr>
+          <w:ilvl w:val="0"/>
+          <w:numId w:val="9"/>
+        </w:numPr>
+        <w:spacing w:after="0" w:line="240" w:lineRule="auto"/>
+        <w:ind w:left="1440"/>
+        <w:textAlignment w:val="baseline"/>
+        <w:rPr>
+          <w:rFonts w:ascii="Arial" w:eastAsia="Times New Roman" w:hAnsi="Arial" w:cs="Arial"/>
+          <w:color w:val="000000"/>
+          <w:lang w:eastAsia="es-CO"/>
+        </w:rPr>
+      </w:pPr>
+      <w:r>
+        <w:rPr>
+          <w:rFonts w:ascii="Arial" w:eastAsia="Times New Roman" w:hAnsi="Arial" w:cs="Arial"/>
+          <w:b/>
+          <w:bCs/>
+          <w:color w:val="000000"/>
+          <w:lang w:eastAsia="es-CO"/>
+        </w:rPr>
+        <w:t xml:space="preserve">Leer: </w:t>
+      </w:r>
+      <w:r>
+        <w:rPr>
+          <w:rFonts w:ascii="Arial" w:eastAsia="Times New Roman" w:hAnsi="Arial" w:cs="Arial"/>
+          <w:color w:val="000000"/>
+          <w:lang w:eastAsia="es-CO"/>
+        </w:rPr>
+        <w:t>Leerá la información administrada en el registro de cursos.</w:t>
+      </w:r>
+    </w:p>
+    <w:p>
+      <w:pPr>
+        <w:numPr>
+          <w:ilvl w:val="0"/>
+          <w:numId w:val="9"/>
+        </w:numPr>
+        <w:spacing w:after="0" w:line="240" w:lineRule="auto"/>
+        <w:ind w:left="1440"/>
+        <w:textAlignment w:val="baseline"/>
+        <w:rPr>
+          <w:rFonts w:ascii="Arial" w:eastAsia="Times New Roman" w:hAnsi="Arial" w:cs="Arial"/>
+          <w:color w:val="000000"/>
+          <w:lang w:eastAsia="es-CO"/>
+        </w:rPr>
+      </w:pPr>
+      <w:r>
+        <w:rPr>
+          <w:rFonts w:ascii="Arial" w:eastAsia="Times New Roman" w:hAnsi="Arial" w:cs="Arial"/>
+          <w:b/>
+          <w:bCs/>
+          <w:color w:val="000000"/>
+          <w:lang w:eastAsia="es-CO"/>
+        </w:rPr>
+        <w:t xml:space="preserve">Registrar: </w:t>
+      </w:r>
+      <w:r>
+        <w:rPr>
+          <w:rFonts w:ascii="Arial" w:eastAsia="Times New Roman" w:hAnsi="Arial" w:cs="Arial"/>
+          <w:color w:val="000000"/>
+          <w:lang w:eastAsia="es-CO"/>
+        </w:rPr>
+        <w:t xml:space="preserve">Abrirá el archivo de salida. La información de entrada se organizará en un arreglo bidimensional separado por comas, el cual será la base para construir el horario con las </w:t>
+      </w:r>
+      <w:proofErr w:type="gramStart"/>
+      <w:r>
+        <w:rPr>
+          <w:rFonts w:ascii="Arial" w:eastAsia="Times New Roman" w:hAnsi="Arial" w:cs="Arial"/>
+          <w:color w:val="000000"/>
+          <w:lang w:eastAsia="es-CO"/>
+        </w:rPr>
+        <w:t>HTD ,la</w:t>
+      </w:r>
+      <w:proofErr w:type="gramEnd"/>
+      <w:r>
+        <w:rPr>
+          <w:rFonts w:ascii="Arial" w:eastAsia="Times New Roman" w:hAnsi="Arial" w:cs="Arial"/>
+          <w:color w:val="000000"/>
+          <w:lang w:eastAsia="es-CO"/>
+        </w:rPr>
+        <w:t xml:space="preserve"> hora inicio y la hora fin del día académico.</w:t>
+      </w:r>
+    </w:p>
+    <w:p>
+      <w:pPr>
+        <w:numPr>
+          <w:ilvl w:val="0"/>
+          <w:numId w:val="9"/>
+        </w:numPr>
+        <w:spacing w:after="0" w:line="240" w:lineRule="auto"/>
+        <w:ind w:left="1440"/>
+        <w:textAlignment w:val="baseline"/>
+        <w:rPr>
+          <w:rFonts w:ascii="Arial" w:eastAsia="Times New Roman" w:hAnsi="Arial" w:cs="Arial"/>
+          <w:b/>
+          <w:bCs/>
+          <w:color w:val="000000"/>
+          <w:lang w:eastAsia="es-CO"/>
+        </w:rPr>
+      </w:pPr>
+      <w:r>
+        <w:rPr>
+          <w:rFonts w:ascii="Arial" w:eastAsia="Times New Roman" w:hAnsi="Arial" w:cs="Arial"/>
+          <w:b/>
+          <w:bCs/>
+          <w:color w:val="000000"/>
+          <w:lang w:eastAsia="es-CO"/>
+        </w:rPr>
+        <w:t xml:space="preserve">Modificar(opcional):  </w:t>
+      </w:r>
+      <w:r>
+        <w:rPr>
+          <w:rFonts w:ascii="Arial" w:eastAsia="Times New Roman" w:hAnsi="Arial" w:cs="Arial"/>
+          <w:color w:val="000000"/>
+          <w:lang w:eastAsia="es-CO"/>
+        </w:rPr>
+        <w:t>Modificará el horario en caso de tener carga académica </w:t>
+      </w:r>
+    </w:p>
+    <w:p>
+      <w:pPr>
+        <w:numPr>
+          <w:ilvl w:val="0"/>
+          <w:numId w:val="9"/>
+        </w:numPr>
+        <w:spacing w:after="0" w:line="240" w:lineRule="auto"/>
+        <w:ind w:left="1440"/>
+        <w:textAlignment w:val="baseline"/>
+        <w:rPr>
+          <w:rFonts w:ascii="Arial" w:eastAsia="Times New Roman" w:hAnsi="Arial" w:cs="Arial"/>
+          <w:color w:val="000000"/>
+          <w:lang w:eastAsia="es-CO"/>
+        </w:rPr>
+      </w:pPr>
+      <w:r>
+        <w:rPr>
+          <w:rFonts w:ascii="Arial" w:eastAsia="Times New Roman" w:hAnsi="Arial" w:cs="Arial"/>
+          <w:b/>
+          <w:bCs/>
+          <w:color w:val="000000"/>
+          <w:lang w:eastAsia="es-CO"/>
+        </w:rPr>
+        <w:t>Receso:</w:t>
+      </w:r>
+      <w:r>
+        <w:rPr>
+          <w:rFonts w:ascii="Arial" w:eastAsia="Times New Roman" w:hAnsi="Arial" w:cs="Arial"/>
+          <w:color w:val="000000"/>
+          <w:lang w:eastAsia="es-CO"/>
+        </w:rPr>
+        <w:t xml:space="preserve"> Asignará una hora de receso</w:t>
+      </w:r>
+    </w:p>
+    <w:p>
+      <w:pPr>
+        <w:spacing w:after="0" w:line="240" w:lineRule="auto"/>
+        <w:ind w:left="1440"/>
+        <w:rPr>
+          <w:rFonts w:ascii="Times New Roman" w:eastAsia="Times New Roman" w:hAnsi="Times New Roman" w:cs="Times New Roman"/>
+          <w:sz w:val="24"/>
+          <w:szCs w:val="24"/>
+          <w:lang w:eastAsia="es-CO"/>
+        </w:rPr>
+      </w:pPr>
+      <w:r>
+        <w:rPr>
+          <w:rFonts w:ascii="Arial" w:eastAsia="Times New Roman" w:hAnsi="Arial" w:cs="Arial"/>
+          <w:color w:val="000000"/>
+          <w:lang w:eastAsia="es-CO"/>
+        </w:rPr>
+        <w:t>Se tendrá una hora definida para un receso recomendado de 12 pm-13pm entonces: se leerá el arreglo en la posición de las horas y los días de cada materia y se comparará con el horario de receso recomendado, en caso de que esté ocupada esa posición se le sumará una unidad a la hora de inicio y la hora de finalización del horario recomendado, volverá a leer el arreglo en la posición de las horas y los días de esa materia que generó el conflicto y se actualizará la hora de inicio y finalización del horario recomendado.</w:t>
+      </w:r>
+    </w:p>
+    <w:p>
+      <w:pPr>
+        <w:spacing w:after="0" w:line="240" w:lineRule="auto"/>
+        <w:rPr>
+          <w:rFonts w:ascii="Times New Roman" w:eastAsia="Times New Roman" w:hAnsi="Times New Roman" w:cs="Times New Roman"/>
+          <w:sz w:val="24"/>
+          <w:szCs w:val="24"/>
+          <w:lang w:eastAsia="es-CO"/>
+        </w:rPr>
+      </w:pPr>
+      <w:r>
+        <w:rPr>
+          <w:rFonts w:ascii="Times New Roman" w:eastAsia="Times New Roman" w:hAnsi="Times New Roman" w:cs="Times New Roman"/>
+          <w:sz w:val="24"/>
+          <w:szCs w:val="24"/>
+          <w:lang w:eastAsia="es-CO"/>
+        </w:rPr>
+        <w:br/>
+      </w:r>
+    </w:p>
+    <w:p>
+      <w:pPr>
+        <w:numPr>
+          <w:ilvl w:val="0"/>
+          <w:numId w:val="10"/>
+        </w:numPr>
+        <w:spacing w:after="0" w:line="240" w:lineRule="auto"/>
+        <w:ind w:left="1440"/>
+        <w:textAlignment w:val="baseline"/>
+        <w:rPr>
+          <w:rFonts w:ascii="Arial" w:eastAsia="Times New Roman" w:hAnsi="Arial" w:cs="Arial"/>
+          <w:color w:val="000000"/>
+          <w:lang w:eastAsia="es-CO"/>
+        </w:rPr>
+      </w:pPr>
+      <w:r>
+        <w:rPr>
+          <w:rFonts w:ascii="Arial" w:eastAsia="Times New Roman" w:hAnsi="Arial" w:cs="Arial"/>
+          <w:b/>
+          <w:bCs/>
+          <w:color w:val="000000"/>
+          <w:lang w:eastAsia="es-CO"/>
+        </w:rPr>
+        <w:t>Visualizar:</w:t>
+      </w:r>
+      <w:r>
+        <w:rPr>
+          <w:rFonts w:ascii="Arial" w:eastAsia="Times New Roman" w:hAnsi="Arial" w:cs="Arial"/>
+          <w:color w:val="000000"/>
+          <w:lang w:eastAsia="es-CO"/>
+        </w:rPr>
+        <w:t xml:space="preserve"> Imprimir horario de HTD</w:t>
+      </w:r>
+    </w:p>
+    <w:p>
+      <w:pPr>
+        <w:numPr>
+          <w:ilvl w:val="0"/>
+          <w:numId w:val="10"/>
+        </w:numPr>
+        <w:spacing w:after="0" w:line="240" w:lineRule="auto"/>
+        <w:ind w:left="1440"/>
+        <w:textAlignment w:val="baseline"/>
+        <w:rPr>
+          <w:rFonts w:ascii="Arial" w:eastAsia="Times New Roman" w:hAnsi="Arial" w:cs="Arial"/>
+          <w:color w:val="000000"/>
+          <w:lang w:eastAsia="es-CO"/>
+        </w:rPr>
+      </w:pPr>
+      <w:r>
+        <w:rPr>
+          <w:rFonts w:ascii="Arial" w:eastAsia="Times New Roman" w:hAnsi="Arial" w:cs="Arial"/>
+          <w:b/>
+          <w:bCs/>
+          <w:color w:val="000000"/>
+          <w:lang w:eastAsia="es-CO"/>
+        </w:rPr>
+        <w:t xml:space="preserve">Generar horario: </w:t>
+      </w:r>
+      <w:r>
+        <w:rPr>
+          <w:rFonts w:ascii="Arial" w:eastAsia="Times New Roman" w:hAnsi="Arial" w:cs="Arial"/>
+          <w:color w:val="000000"/>
+          <w:lang w:eastAsia="es-CO"/>
+        </w:rPr>
+        <w:t>Sugerir horario HTD+HTI</w:t>
+      </w:r>
+    </w:p>
+    <w:p>
+      <w:pPr>
+        <w:spacing w:after="0" w:line="240" w:lineRule="auto"/>
+        <w:rPr>
+          <w:rFonts w:ascii="Times New Roman" w:eastAsia="Times New Roman" w:hAnsi="Times New Roman" w:cs="Times New Roman"/>
+          <w:sz w:val="24"/>
+          <w:szCs w:val="24"/>
+          <w:lang w:eastAsia="es-CO"/>
+        </w:rPr>
+      </w:pPr>
+    </w:p>
+    <w:p>
+      <w:pPr>
+        <w:spacing w:after="0" w:line="240" w:lineRule="auto"/>
+        <w:ind w:left="720"/>
+        <w:rPr>
+          <w:rFonts w:ascii="Times New Roman" w:eastAsia="Times New Roman" w:hAnsi="Times New Roman" w:cs="Times New Roman"/>
+          <w:sz w:val="24"/>
+          <w:szCs w:val="24"/>
+          <w:lang w:eastAsia="es-CO"/>
+        </w:rPr>
+      </w:pPr>
+      <w:r>
+        <w:rPr>
+          <w:rFonts w:ascii="Arial" w:eastAsia="Times New Roman" w:hAnsi="Arial" w:cs="Arial"/>
+          <w:b/>
+          <w:bCs/>
+          <w:color w:val="000000"/>
+          <w:lang w:eastAsia="es-CO"/>
+        </w:rPr>
+        <w:t xml:space="preserve">Librerías: </w:t>
+      </w:r>
+      <w:r>
+        <w:rPr>
+          <w:rFonts w:ascii="Arial" w:eastAsia="Times New Roman" w:hAnsi="Arial" w:cs="Arial"/>
+          <w:color w:val="000000"/>
+          <w:lang w:eastAsia="es-CO"/>
+        </w:rPr>
+        <w:t xml:space="preserve">Iostream, </w:t>
+      </w:r>
+      <w:proofErr w:type="spellStart"/>
+      <w:r>
+        <w:rPr>
+          <w:rFonts w:ascii="Arial" w:eastAsia="Times New Roman" w:hAnsi="Arial" w:cs="Arial"/>
+          <w:color w:val="000000"/>
+          <w:lang w:eastAsia="es-CO"/>
+        </w:rPr>
+        <w:t>fstream</w:t>
+      </w:r>
+      <w:proofErr w:type="spellEnd"/>
+    </w:p>
+    <w:p>
+      <w:pPr>
+        <w:spacing w:after="0" w:line="240" w:lineRule="auto"/>
+        <w:ind w:left="720"/>
+        <w:rPr>
+          <w:rFonts w:ascii="Times New Roman" w:eastAsia="Times New Roman" w:hAnsi="Times New Roman" w:cs="Times New Roman"/>
+          <w:sz w:val="24"/>
+          <w:szCs w:val="24"/>
+          <w:lang w:eastAsia="es-CO"/>
+        </w:rPr>
+      </w:pPr>
+      <w:r>
+        <w:rPr>
+          <w:rFonts w:ascii="Arial" w:eastAsia="Times New Roman" w:hAnsi="Arial" w:cs="Arial"/>
+          <w:b/>
+          <w:bCs/>
+          <w:color w:val="000000"/>
+          <w:lang w:eastAsia="es-CO"/>
+        </w:rPr>
+        <w:t>Variables: </w:t>
+      </w:r>
+    </w:p>
+    <w:p>
+      <w:pPr>
+        <w:spacing w:after="0" w:line="240" w:lineRule="auto"/>
+        <w:rPr>
+          <w:rFonts w:ascii="Times New Roman" w:eastAsia="Times New Roman" w:hAnsi="Times New Roman" w:cs="Times New Roman"/>
+          <w:sz w:val="24"/>
+          <w:szCs w:val="24"/>
+          <w:lang w:eastAsia="es-CO"/>
+        </w:rPr>
+      </w:pPr>
+    </w:p>
+    <w:p>
+      <w:pPr>
+        <w:spacing w:after="0" w:line="240" w:lineRule="auto"/>
+        <w:ind w:left="720" w:firstLine="720"/>
+        <w:rPr>
+          <w:rFonts w:ascii="Times New Roman" w:eastAsia="Times New Roman" w:hAnsi="Times New Roman" w:cs="Times New Roman"/>
+          <w:sz w:val="24"/>
+          <w:szCs w:val="24"/>
+          <w:lang w:eastAsia="es-CO"/>
+        </w:rPr>
+      </w:pPr>
+      <w:r>
+        <w:rPr>
+          <w:rFonts w:ascii="Arial" w:eastAsia="Times New Roman" w:hAnsi="Arial" w:cs="Arial"/>
+          <w:color w:val="000000"/>
+          <w:lang w:eastAsia="es-CO"/>
+        </w:rPr>
+        <w:t xml:space="preserve">tipo: </w:t>
+      </w:r>
+      <w:proofErr w:type="spellStart"/>
+      <w:r>
+        <w:rPr>
+          <w:rFonts w:ascii="Arial" w:eastAsia="Times New Roman" w:hAnsi="Arial" w:cs="Arial"/>
+          <w:color w:val="000000"/>
+          <w:lang w:eastAsia="es-CO"/>
+        </w:rPr>
+        <w:t>char</w:t>
+      </w:r>
+      <w:proofErr w:type="spellEnd"/>
+      <w:r>
+        <w:rPr>
+          <w:rFonts w:ascii="Arial" w:eastAsia="Times New Roman" w:hAnsi="Arial" w:cs="Arial"/>
+          <w:color w:val="000000"/>
+          <w:lang w:eastAsia="es-CO"/>
+        </w:rPr>
+        <w:t xml:space="preserve">, </w:t>
+      </w:r>
+      <w:proofErr w:type="spellStart"/>
+      <w:r>
+        <w:rPr>
+          <w:rFonts w:ascii="Arial" w:eastAsia="Times New Roman" w:hAnsi="Arial" w:cs="Arial"/>
+          <w:color w:val="000000"/>
+          <w:lang w:eastAsia="es-CO"/>
+        </w:rPr>
+        <w:t>int</w:t>
+      </w:r>
+      <w:proofErr w:type="spellEnd"/>
     </w:p>
     <w:p/>
     <w:sectPr>
@@ -1381,6 +1799,155 @@
     </w:lvl>
   </w:abstractNum>
   <w:abstractNum w:abstractNumId="2" w15:restartNumberingAfterBreak="0">
+    <w:nsid w:val="2B603D3C"/>
+    <w:multiLevelType w:val="multilevel"/>
+    <w:tmpl w:val="CE72A5C4"/>
+    <w:lvl w:ilvl="0">
+      <w:start w:val="1"/>
+      <w:numFmt w:val="bullet"/>
+      <w:lvlText w:val=""/>
+      <w:lvlJc w:val="left"/>
+      <w:pPr>
+        <w:tabs>
+          <w:tab w:val="num" w:pos="720"/>
+        </w:tabs>
+        <w:ind w:left="720" w:hanging="360"/>
+      </w:pPr>
+      <w:rPr>
+        <w:rFonts w:ascii="Symbol" w:hAnsi="Symbol" w:hint="default"/>
+        <w:sz w:val="20"/>
+      </w:rPr>
+    </w:lvl>
+    <w:lvl w:ilvl="1" w:tentative="1">
+      <w:start w:val="1"/>
+      <w:numFmt w:val="bullet"/>
+      <w:lvlText w:val="o"/>
+      <w:lvlJc w:val="left"/>
+      <w:pPr>
+        <w:tabs>
+          <w:tab w:val="num" w:pos="1440"/>
+        </w:tabs>
+        <w:ind w:left="1440" w:hanging="360"/>
+      </w:pPr>
+      <w:rPr>
+        <w:rFonts w:ascii="Courier New" w:hAnsi="Courier New" w:hint="default"/>
+        <w:sz w:val="20"/>
+      </w:rPr>
+    </w:lvl>
+    <w:lvl w:ilvl="2" w:tentative="1">
+      <w:start w:val="1"/>
+      <w:numFmt w:val="bullet"/>
+      <w:lvlText w:val=""/>
+      <w:lvlJc w:val="left"/>
+      <w:pPr>
+        <w:tabs>
+          <w:tab w:val="num" w:pos="2160"/>
+        </w:tabs>
+        <w:ind w:left="2160" w:hanging="360"/>
+      </w:pPr>
+      <w:rPr>
+        <w:rFonts w:ascii="Wingdings" w:hAnsi="Wingdings" w:hint="default"/>
+        <w:sz w:val="20"/>
+      </w:rPr>
+    </w:lvl>
+    <w:lvl w:ilvl="3" w:tentative="1">
+      <w:start w:val="1"/>
+      <w:numFmt w:val="bullet"/>
+      <w:lvlText w:val=""/>
+      <w:lvlJc w:val="left"/>
+      <w:pPr>
+        <w:tabs>
+          <w:tab w:val="num" w:pos="2880"/>
+        </w:tabs>
+        <w:ind w:left="2880" w:hanging="360"/>
+      </w:pPr>
+      <w:rPr>
+        <w:rFonts w:ascii="Wingdings" w:hAnsi="Wingdings" w:hint="default"/>
+        <w:sz w:val="20"/>
+      </w:rPr>
+    </w:lvl>
+    <w:lvl w:ilvl="4" w:tentative="1">
+      <w:start w:val="1"/>
+      <w:numFmt w:val="bullet"/>
+      <w:lvlText w:val=""/>
+      <w:lvlJc w:val="left"/>
+      <w:pPr>
+        <w:tabs>
+          <w:tab w:val="num" w:pos="3600"/>
+        </w:tabs>
+        <w:ind w:left="3600" w:hanging="360"/>
+      </w:pPr>
+      <w:rPr>
+        <w:rFonts w:ascii="Wingdings" w:hAnsi="Wingdings" w:hint="default"/>
+        <w:sz w:val="20"/>
+      </w:rPr>
+    </w:lvl>
+    <w:lvl w:ilvl="5" w:tentative="1">
+      <w:start w:val="1"/>
+      <w:numFmt w:val="bullet"/>
+      <w:lvlText w:val=""/>
+      <w:lvlJc w:val="left"/>
+      <w:pPr>
+        <w:tabs>
+          <w:tab w:val="num" w:pos="4320"/>
+        </w:tabs>
+        <w:ind w:left="4320" w:hanging="360"/>
+      </w:pPr>
+      <w:rPr>
+        <w:rFonts w:ascii="Wingdings" w:hAnsi="Wingdings" w:hint="default"/>
+        <w:sz w:val="20"/>
+      </w:rPr>
+    </w:lvl>
+    <w:lvl w:ilvl="6" w:tentative="1">
+      <w:start w:val="1"/>
+      <w:numFmt w:val="bullet"/>
+      <w:lvlText w:val=""/>
+      <w:lvlJc w:val="left"/>
+      <w:pPr>
+        <w:tabs>
+          <w:tab w:val="num" w:pos="5040"/>
+        </w:tabs>
+        <w:ind w:left="5040" w:hanging="360"/>
+      </w:pPr>
+      <w:rPr>
+        <w:rFonts w:ascii="Wingdings" w:hAnsi="Wingdings" w:hint="default"/>
+        <w:sz w:val="20"/>
+      </w:rPr>
+    </w:lvl>
+    <w:lvl w:ilvl="7" w:tentative="1">
+      <w:start w:val="1"/>
+      <w:numFmt w:val="bullet"/>
+      <w:lvlText w:val=""/>
+      <w:lvlJc w:val="left"/>
+      <w:pPr>
+        <w:tabs>
+          <w:tab w:val="num" w:pos="5760"/>
+        </w:tabs>
+        <w:ind w:left="5760" w:hanging="360"/>
+      </w:pPr>
+      <w:rPr>
+        <w:rFonts w:ascii="Wingdings" w:hAnsi="Wingdings" w:hint="default"/>
+        <w:sz w:val="20"/>
+      </w:rPr>
+    </w:lvl>
+    <w:lvl w:ilvl="8" w:tentative="1">
+      <w:start w:val="1"/>
+      <w:numFmt w:val="bullet"/>
+      <w:lvlText w:val=""/>
+      <w:lvlJc w:val="left"/>
+      <w:pPr>
+        <w:tabs>
+          <w:tab w:val="num" w:pos="6480"/>
+        </w:tabs>
+        <w:ind w:left="6480" w:hanging="360"/>
+      </w:pPr>
+      <w:rPr>
+        <w:rFonts w:ascii="Wingdings" w:hAnsi="Wingdings" w:hint="default"/>
+        <w:sz w:val="20"/>
+      </w:rPr>
+    </w:lvl>
+  </w:abstractNum>
+  <w:abstractNum w:abstractNumId="3" w15:restartNumberingAfterBreak="0">
     <w:nsid w:val="2C4E55F1"/>
     <w:multiLevelType w:val="multilevel"/>
     <w:tmpl w:val="8EEEA5CE"/>
@@ -1529,7 +2096,7 @@
       </w:rPr>
     </w:lvl>
   </w:abstractNum>
-  <w:abstractNum w:abstractNumId="3" w15:restartNumberingAfterBreak="0">
+  <w:abstractNum w:abstractNumId="4" w15:restartNumberingAfterBreak="0">
     <w:nsid w:val="33644573"/>
     <w:multiLevelType w:val="multilevel"/>
     <w:tmpl w:val="12F48F8E"/>
@@ -1642,7 +2209,7 @@
       </w:pPr>
     </w:lvl>
   </w:abstractNum>
-  <w:abstractNum w:abstractNumId="4" w15:restartNumberingAfterBreak="0">
+  <w:abstractNum w:abstractNumId="5" w15:restartNumberingAfterBreak="0">
     <w:nsid w:val="4D0925EB"/>
     <w:multiLevelType w:val="multilevel"/>
     <w:tmpl w:val="A168A47C"/>
@@ -1755,7 +2322,7 @@
       </w:pPr>
     </w:lvl>
   </w:abstractNum>
-  <w:abstractNum w:abstractNumId="5" w15:restartNumberingAfterBreak="0">
+  <w:abstractNum w:abstractNumId="6" w15:restartNumberingAfterBreak="0">
     <w:nsid w:val="54324C7C"/>
     <w:multiLevelType w:val="multilevel"/>
     <w:tmpl w:val="EF9CB6A4"/>
@@ -1904,7 +2471,120 @@
       </w:rPr>
     </w:lvl>
   </w:abstractNum>
-  <w:abstractNum w:abstractNumId="6" w15:restartNumberingAfterBreak="0">
+  <w:abstractNum w:abstractNumId="7" w15:restartNumberingAfterBreak="0">
+    <w:nsid w:val="5BA45C67"/>
+    <w:multiLevelType w:val="multilevel"/>
+    <w:tmpl w:val="6CDE1DD8"/>
+    <w:lvl w:ilvl="0">
+      <w:start w:val="1"/>
+      <w:numFmt w:val="decimal"/>
+      <w:lvlText w:val="%1."/>
+      <w:lvlJc w:val="left"/>
+      <w:pPr>
+        <w:tabs>
+          <w:tab w:val="num" w:pos="720"/>
+        </w:tabs>
+        <w:ind w:left="720" w:hanging="360"/>
+      </w:pPr>
+    </w:lvl>
+    <w:lvl w:ilvl="1" w:tentative="1">
+      <w:start w:val="1"/>
+      <w:numFmt w:val="decimal"/>
+      <w:lvlText w:val="%2."/>
+      <w:lvlJc w:val="left"/>
+      <w:pPr>
+        <w:tabs>
+          <w:tab w:val="num" w:pos="1440"/>
+        </w:tabs>
+        <w:ind w:left="1440" w:hanging="360"/>
+      </w:pPr>
+    </w:lvl>
+    <w:lvl w:ilvl="2" w:tentative="1">
+      <w:start w:val="1"/>
+      <w:numFmt w:val="decimal"/>
+      <w:lvlText w:val="%3."/>
+      <w:lvlJc w:val="left"/>
+      <w:pPr>
+        <w:tabs>
+          <w:tab w:val="num" w:pos="2160"/>
+        </w:tabs>
+        <w:ind w:left="2160" w:hanging="360"/>
+      </w:pPr>
+    </w:lvl>
+    <w:lvl w:ilvl="3" w:tentative="1">
+      <w:start w:val="1"/>
+      <w:numFmt w:val="decimal"/>
+      <w:lvlText w:val="%4."/>
+      <w:lvlJc w:val="left"/>
+      <w:pPr>
+        <w:tabs>
+          <w:tab w:val="num" w:pos="2880"/>
+        </w:tabs>
+        <w:ind w:left="2880" w:hanging="360"/>
+      </w:pPr>
+    </w:lvl>
+    <w:lvl w:ilvl="4" w:tentative="1">
+      <w:start w:val="1"/>
+      <w:numFmt w:val="decimal"/>
+      <w:lvlText w:val="%5."/>
+      <w:lvlJc w:val="left"/>
+      <w:pPr>
+        <w:tabs>
+          <w:tab w:val="num" w:pos="3600"/>
+        </w:tabs>
+        <w:ind w:left="3600" w:hanging="360"/>
+      </w:pPr>
+    </w:lvl>
+    <w:lvl w:ilvl="5" w:tentative="1">
+      <w:start w:val="1"/>
+      <w:numFmt w:val="decimal"/>
+      <w:lvlText w:val="%6."/>
+      <w:lvlJc w:val="left"/>
+      <w:pPr>
+        <w:tabs>
+          <w:tab w:val="num" w:pos="4320"/>
+        </w:tabs>
+        <w:ind w:left="4320" w:hanging="360"/>
+      </w:pPr>
+    </w:lvl>
+    <w:lvl w:ilvl="6" w:tentative="1">
+      <w:start w:val="1"/>
+      <w:numFmt w:val="decimal"/>
+      <w:lvlText w:val="%7."/>
+      <w:lvlJc w:val="left"/>
+      <w:pPr>
+        <w:tabs>
+          <w:tab w:val="num" w:pos="5040"/>
+        </w:tabs>
+        <w:ind w:left="5040" w:hanging="360"/>
+      </w:pPr>
+    </w:lvl>
+    <w:lvl w:ilvl="7" w:tentative="1">
+      <w:start w:val="1"/>
+      <w:numFmt w:val="decimal"/>
+      <w:lvlText w:val="%8."/>
+      <w:lvlJc w:val="left"/>
+      <w:pPr>
+        <w:tabs>
+          <w:tab w:val="num" w:pos="5760"/>
+        </w:tabs>
+        <w:ind w:left="5760" w:hanging="360"/>
+      </w:pPr>
+    </w:lvl>
+    <w:lvl w:ilvl="8" w:tentative="1">
+      <w:start w:val="1"/>
+      <w:numFmt w:val="decimal"/>
+      <w:lvlText w:val="%9."/>
+      <w:lvlJc w:val="left"/>
+      <w:pPr>
+        <w:tabs>
+          <w:tab w:val="num" w:pos="6480"/>
+        </w:tabs>
+        <w:ind w:left="6480" w:hanging="360"/>
+      </w:pPr>
+    </w:lvl>
+  </w:abstractNum>
+  <w:abstractNum w:abstractNumId="8" w15:restartNumberingAfterBreak="0">
     <w:nsid w:val="65F712BD"/>
     <w:multiLevelType w:val="multilevel"/>
     <w:tmpl w:val="2FFC32FC"/>
@@ -2053,14 +2733,163 @@
       </w:rPr>
     </w:lvl>
   </w:abstractNum>
+  <w:abstractNum w:abstractNumId="9" w15:restartNumberingAfterBreak="0">
+    <w:nsid w:val="7A5E458E"/>
+    <w:multiLevelType w:val="multilevel"/>
+    <w:tmpl w:val="1222E53A"/>
+    <w:lvl w:ilvl="0">
+      <w:start w:val="1"/>
+      <w:numFmt w:val="bullet"/>
+      <w:lvlText w:val=""/>
+      <w:lvlJc w:val="left"/>
+      <w:pPr>
+        <w:tabs>
+          <w:tab w:val="num" w:pos="720"/>
+        </w:tabs>
+        <w:ind w:left="720" w:hanging="360"/>
+      </w:pPr>
+      <w:rPr>
+        <w:rFonts w:ascii="Symbol" w:hAnsi="Symbol" w:hint="default"/>
+        <w:sz w:val="20"/>
+      </w:rPr>
+    </w:lvl>
+    <w:lvl w:ilvl="1" w:tentative="1">
+      <w:start w:val="1"/>
+      <w:numFmt w:val="bullet"/>
+      <w:lvlText w:val="o"/>
+      <w:lvlJc w:val="left"/>
+      <w:pPr>
+        <w:tabs>
+          <w:tab w:val="num" w:pos="1440"/>
+        </w:tabs>
+        <w:ind w:left="1440" w:hanging="360"/>
+      </w:pPr>
+      <w:rPr>
+        <w:rFonts w:ascii="Courier New" w:hAnsi="Courier New" w:hint="default"/>
+        <w:sz w:val="20"/>
+      </w:rPr>
+    </w:lvl>
+    <w:lvl w:ilvl="2" w:tentative="1">
+      <w:start w:val="1"/>
+      <w:numFmt w:val="bullet"/>
+      <w:lvlText w:val=""/>
+      <w:lvlJc w:val="left"/>
+      <w:pPr>
+        <w:tabs>
+          <w:tab w:val="num" w:pos="2160"/>
+        </w:tabs>
+        <w:ind w:left="2160" w:hanging="360"/>
+      </w:pPr>
+      <w:rPr>
+        <w:rFonts w:ascii="Wingdings" w:hAnsi="Wingdings" w:hint="default"/>
+        <w:sz w:val="20"/>
+      </w:rPr>
+    </w:lvl>
+    <w:lvl w:ilvl="3" w:tentative="1">
+      <w:start w:val="1"/>
+      <w:numFmt w:val="bullet"/>
+      <w:lvlText w:val=""/>
+      <w:lvlJc w:val="left"/>
+      <w:pPr>
+        <w:tabs>
+          <w:tab w:val="num" w:pos="2880"/>
+        </w:tabs>
+        <w:ind w:left="2880" w:hanging="360"/>
+      </w:pPr>
+      <w:rPr>
+        <w:rFonts w:ascii="Wingdings" w:hAnsi="Wingdings" w:hint="default"/>
+        <w:sz w:val="20"/>
+      </w:rPr>
+    </w:lvl>
+    <w:lvl w:ilvl="4" w:tentative="1">
+      <w:start w:val="1"/>
+      <w:numFmt w:val="bullet"/>
+      <w:lvlText w:val=""/>
+      <w:lvlJc w:val="left"/>
+      <w:pPr>
+        <w:tabs>
+          <w:tab w:val="num" w:pos="3600"/>
+        </w:tabs>
+        <w:ind w:left="3600" w:hanging="360"/>
+      </w:pPr>
+      <w:rPr>
+        <w:rFonts w:ascii="Wingdings" w:hAnsi="Wingdings" w:hint="default"/>
+        <w:sz w:val="20"/>
+      </w:rPr>
+    </w:lvl>
+    <w:lvl w:ilvl="5" w:tentative="1">
+      <w:start w:val="1"/>
+      <w:numFmt w:val="bullet"/>
+      <w:lvlText w:val=""/>
+      <w:lvlJc w:val="left"/>
+      <w:pPr>
+        <w:tabs>
+          <w:tab w:val="num" w:pos="4320"/>
+        </w:tabs>
+        <w:ind w:left="4320" w:hanging="360"/>
+      </w:pPr>
+      <w:rPr>
+        <w:rFonts w:ascii="Wingdings" w:hAnsi="Wingdings" w:hint="default"/>
+        <w:sz w:val="20"/>
+      </w:rPr>
+    </w:lvl>
+    <w:lvl w:ilvl="6" w:tentative="1">
+      <w:start w:val="1"/>
+      <w:numFmt w:val="bullet"/>
+      <w:lvlText w:val=""/>
+      <w:lvlJc w:val="left"/>
+      <w:pPr>
+        <w:tabs>
+          <w:tab w:val="num" w:pos="5040"/>
+        </w:tabs>
+        <w:ind w:left="5040" w:hanging="360"/>
+      </w:pPr>
+      <w:rPr>
+        <w:rFonts w:ascii="Wingdings" w:hAnsi="Wingdings" w:hint="default"/>
+        <w:sz w:val="20"/>
+      </w:rPr>
+    </w:lvl>
+    <w:lvl w:ilvl="7" w:tentative="1">
+      <w:start w:val="1"/>
+      <w:numFmt w:val="bullet"/>
+      <w:lvlText w:val=""/>
+      <w:lvlJc w:val="left"/>
+      <w:pPr>
+        <w:tabs>
+          <w:tab w:val="num" w:pos="5760"/>
+        </w:tabs>
+        <w:ind w:left="5760" w:hanging="360"/>
+      </w:pPr>
+      <w:rPr>
+        <w:rFonts w:ascii="Wingdings" w:hAnsi="Wingdings" w:hint="default"/>
+        <w:sz w:val="20"/>
+      </w:rPr>
+    </w:lvl>
+    <w:lvl w:ilvl="8" w:tentative="1">
+      <w:start w:val="1"/>
+      <w:numFmt w:val="bullet"/>
+      <w:lvlText w:val=""/>
+      <w:lvlJc w:val="left"/>
+      <w:pPr>
+        <w:tabs>
+          <w:tab w:val="num" w:pos="6480"/>
+        </w:tabs>
+        <w:ind w:left="6480" w:hanging="360"/>
+      </w:pPr>
+      <w:rPr>
+        <w:rFonts w:ascii="Wingdings" w:hAnsi="Wingdings" w:hint="default"/>
+        <w:sz w:val="20"/>
+      </w:rPr>
+    </w:lvl>
+  </w:abstractNum>
   <w:num w:numId="1">
-    <w:abstractNumId w:val="4"/>
+    <w:abstractNumId w:val="5"/>
   </w:num>
   <w:num w:numId="2">
-    <w:abstractNumId w:val="6"/>
+    <w:abstractNumId w:val="8"/>
   </w:num>
   <w:num w:numId="3">
-    <w:abstractNumId w:val="3"/>
+    <w:abstractNumId w:val="4"/>
     <w:lvlOverride w:ilvl="0">
       <w:lvl w:ilvl="0">
         <w:numFmt w:val="decimal"/>
@@ -2070,10 +2899,10 @@
     </w:lvlOverride>
   </w:num>
   <w:num w:numId="4">
-    <w:abstractNumId w:val="5"/>
+    <w:abstractNumId w:val="6"/>
   </w:num>
   <w:num w:numId="5">
-    <w:abstractNumId w:val="2"/>
+    <w:abstractNumId w:val="3"/>
   </w:num>
   <w:num w:numId="6">
     <w:abstractNumId w:val="1"/>
@@ -2087,6 +2916,15 @@
   </w:num>
   <w:num w:numId="7">
     <w:abstractNumId w:val="0"/>
+  </w:num>
+  <w:num w:numId="8">
+    <w:abstractNumId w:val="7"/>
+  </w:num>
+  <w:num w:numId="9">
+    <w:abstractNumId w:val="2"/>
+  </w:num>
+  <w:num w:numId="10">
+    <w:abstractNumId w:val="9"/>
   </w:num>
 </w:numbering>
 </file>

</xml_diff>

<commit_message>
grafico introductorio de menu
</commit_message>
<xml_diff>
--- a/parcial(analisis).docx
+++ b/parcial(analisis).docx
@@ -93,6 +93,16 @@
       <w:r>
         <w:rPr>
           <w:rFonts w:ascii="Arial" w:eastAsia="Times New Roman" w:hAnsi="Arial" w:cs="Arial"/>
+          <w:i/>
+          <w:iCs/>
+          <w:color w:val="000000"/>
+          <w:lang w:eastAsia="es-CO"/>
+        </w:rPr>
+        <w:t> </w:t>
+      </w:r>
+      <w:r>
+        <w:rPr>
+          <w:rFonts w:ascii="Arial" w:eastAsia="Times New Roman" w:hAnsi="Arial" w:cs="Arial"/>
           <w:b/>
           <w:bCs/>
           <w:color w:val="000000"/>
@@ -127,7 +137,7 @@
       <w:pPr>
         <w:numPr>
           <w:ilvl w:val="0"/>
-          <w:numId w:val="8"/>
+          <w:numId w:val="11"/>
         </w:numPr>
         <w:spacing w:after="240" w:line="240" w:lineRule="auto"/>
         <w:jc w:val="both"/>
@@ -1167,7 +1177,7 @@
       <w:pPr>
         <w:numPr>
           <w:ilvl w:val="0"/>
-          <w:numId w:val="9"/>
+          <w:numId w:val="12"/>
         </w:numPr>
         <w:spacing w:after="0" w:line="240" w:lineRule="auto"/>
         <w:ind w:left="1440"/>
@@ -1201,7 +1211,7 @@
       <w:pPr>
         <w:numPr>
           <w:ilvl w:val="0"/>
-          <w:numId w:val="9"/>
+          <w:numId w:val="12"/>
         </w:numPr>
         <w:spacing w:after="0" w:line="240" w:lineRule="auto"/>
         <w:ind w:left="1440"/>
@@ -1253,7 +1263,7 @@
       <w:pPr>
         <w:numPr>
           <w:ilvl w:val="0"/>
-          <w:numId w:val="9"/>
+          <w:numId w:val="12"/>
         </w:numPr>
         <w:spacing w:after="0" w:line="240" w:lineRule="auto"/>
         <w:ind w:left="1440"/>
@@ -1289,7 +1299,7 @@
       <w:pPr>
         <w:numPr>
           <w:ilvl w:val="0"/>
-          <w:numId w:val="9"/>
+          <w:numId w:val="12"/>
         </w:numPr>
         <w:spacing w:after="0" w:line="240" w:lineRule="auto"/>
         <w:ind w:left="1440"/>
@@ -1363,7 +1373,7 @@
       <w:pPr>
         <w:numPr>
           <w:ilvl w:val="0"/>
-          <w:numId w:val="10"/>
+          <w:numId w:val="13"/>
         </w:numPr>
         <w:spacing w:after="0" w:line="240" w:lineRule="auto"/>
         <w:ind w:left="1440"/>
@@ -1397,7 +1407,7 @@
       <w:pPr>
         <w:numPr>
           <w:ilvl w:val="0"/>
-          <w:numId w:val="10"/>
+          <w:numId w:val="13"/>
         </w:numPr>
         <w:spacing w:after="0" w:line="240" w:lineRule="auto"/>
         <w:ind w:left="1440"/>
@@ -1558,6 +1568,85 @@
         <w:t>int</w:t>
       </w:r>
       <w:proofErr w:type="spellEnd"/>
+    </w:p>
+    <w:p>
+      <w:pPr>
+        <w:spacing w:after="0" w:line="240" w:lineRule="auto"/>
+        <w:rPr>
+          <w:rFonts w:ascii="Times New Roman" w:eastAsia="Times New Roman" w:hAnsi="Times New Roman" w:cs="Times New Roman"/>
+          <w:sz w:val="24"/>
+          <w:szCs w:val="24"/>
+          <w:lang w:eastAsia="es-CO"/>
+        </w:rPr>
+      </w:pPr>
+    </w:p>
+    <w:p>
+      <w:pPr>
+        <w:spacing w:after="0" w:line="240" w:lineRule="auto"/>
+        <w:rPr>
+          <w:rFonts w:ascii="Times New Roman" w:eastAsia="Times New Roman" w:hAnsi="Times New Roman" w:cs="Times New Roman"/>
+          <w:sz w:val="24"/>
+          <w:szCs w:val="24"/>
+          <w:lang w:eastAsia="es-CO"/>
+        </w:rPr>
+      </w:pPr>
+      <w:r>
+        <w:rPr>
+          <w:rFonts w:ascii="Arial" w:eastAsia="Times New Roman" w:hAnsi="Arial" w:cs="Arial"/>
+          <w:noProof/>
+          <w:color w:val="000000"/>
+          <w:bdr w:val="none" w:sz="0" w:space="0" w:color="auto" w:frame="1"/>
+          <w:lang w:eastAsia="es-CO"/>
+        </w:rPr>
+        <w:drawing>
+          <wp:inline distT="0" distB="0" distL="0" distR="0" wp14:anchorId="68983C08" wp14:editId="3343E017">
+            <wp:extent cx="3638550" cy="2533650"/>
+            <wp:effectExtent l="0" t="0" r="0" b="0"/>
+            <wp:docPr id="2" name="Imagen 2"/>
+            <wp:cNvGraphicFramePr>
+              <a:graphicFrameLocks xmlns:a="http://schemas.openxmlformats.org/drawingml/2006/main" noChangeAspect="1"/>
+            </wp:cNvGraphicFramePr>
+            <a:graphic xmlns:a="http://schemas.openxmlformats.org/drawingml/2006/main">
+              <a:graphicData uri="http://schemas.openxmlformats.org/drawingml/2006/picture">
+                <pic:pic xmlns:pic="http://schemas.openxmlformats.org/drawingml/2006/picture">
+                  <pic:nvPicPr>
+                    <pic:cNvPr id="0" name="Picture 2"/>
+                    <pic:cNvPicPr>
+                      <a:picLocks noChangeAspect="1" noChangeArrowheads="1"/>
+                    </pic:cNvPicPr>
+                  </pic:nvPicPr>
+                  <pic:blipFill>
+                    <a:blip r:embed="rId5">
+                      <a:extLst>
+                        <a:ext uri="{28A0092B-C50C-407E-A947-70E740481C1C}">
+                          <a14:useLocalDpi xmlns:a14="http://schemas.microsoft.com/office/drawing/2010/main" val="0"/>
+                        </a:ext>
+                      </a:extLst>
+                    </a:blip>
+                    <a:srcRect/>
+                    <a:stretch>
+                      <a:fillRect/>
+                    </a:stretch>
+                  </pic:blipFill>
+                  <pic:spPr bwMode="auto">
+                    <a:xfrm>
+                      <a:off x="0" y="0"/>
+                      <a:ext cx="3638550" cy="2533650"/>
+                    </a:xfrm>
+                    <a:prstGeom prst="rect">
+                      <a:avLst/>
+                    </a:prstGeom>
+                    <a:noFill/>
+                    <a:ln>
+                      <a:noFill/>
+                    </a:ln>
+                  </pic:spPr>
+                </pic:pic>
+              </a:graphicData>
+            </a:graphic>
+          </wp:inline>
+        </w:drawing>
+      </w:r>
     </w:p>
     <w:p/>
     <w:sectPr>
@@ -1573,6 +1662,119 @@
 <file path=word/numbering.xml><?xml version="1.0" encoding="utf-8"?>
 <w:numbering xmlns:wpc="http://schemas.microsoft.com/office/word/2010/wordprocessingCanvas" xmlns:cx="http://schemas.microsoft.com/office/drawing/2014/chartex" xmlns:cx1="http://schemas.microsoft.com/office/drawing/2015/9/8/chartex" xmlns:cx2="http://schemas.microsoft.com/office/drawing/2015/10/21/chartex" xmlns:cx3="http://schemas.microsoft.com/office/drawing/2016/5/9/chartex" xmlns:cx4="http://schemas.microsoft.com/office/drawing/2016/5/10/chartex" xmlns:cx5="http://schemas.microsoft.com/office/drawing/2016/5/11/chartex" xmlns:cx6="http://schemas.microsoft.com/office/drawing/2016/5/12/chartex" xmlns:cx7="http://schemas.microsoft.com/office/drawing/2016/5/13/chartex" xmlns:cx8="http://schemas.microsoft.com/office/drawing/2016/5/14/chartex" xmlns:mc="http://schemas.openxmlformats.org/markup-compatibility/2006" xmlns:aink="http://schemas.microsoft.com/office/drawing/2016/ink" xmlns:am3d="http://schemas.microsoft.com/office/drawing/2017/model3d" xmlns:o="urn:schemas-microsoft-com:office:office" xmlns:r="http://schemas.openxmlformats.org/officeDocument/2006/relationships" xmlns:m="http://schemas.openxmlformats.org/officeDocument/2006/math" xmlns:v="urn:schemas-microsoft-com:vml" xmlns:wp14="http://schemas.microsoft.com/office/word/2010/wordprocessingDrawing" xmlns:wp="http://schemas.openxmlformats.org/drawingml/2006/wordprocessingDrawing" xmlns:w10="urn:schemas-microsoft-com:office:word" xmlns:w="http://schemas.openxmlformats.org/wordprocessingml/2006/main" xmlns:w14="http://schemas.microsoft.com/office/word/2010/wordml" xmlns:w15="http://schemas.microsoft.com/office/word/2012/wordml" xmlns:w16cex="http://schemas.microsoft.com/office/word/2018/wordml/cex" xmlns:w16cid="http://schemas.microsoft.com/office/word/2016/wordml/cid" xmlns:w16="http://schemas.microsoft.com/office/word/2018/wordml" xmlns:w16sdtdh="http://schemas.microsoft.com/office/word/2020/wordml/sdtdatahash" xmlns:w16se="http://schemas.microsoft.com/office/word/2015/wordml/symex" xmlns:wpg="http://schemas.microsoft.com/office/word/2010/wordprocessingGroup" xmlns:wpi="http://schemas.microsoft.com/office/word/2010/wordprocessingInk" xmlns:wne="http://schemas.microsoft.com/office/word/2006/wordml" xmlns:wps="http://schemas.microsoft.com/office/word/2010/wordprocessingShape" mc:Ignorable="w14 w15 w16se w16cid w16 w16cex w16sdtdh wp14">
   <w:abstractNum w:abstractNumId="0" w15:restartNumberingAfterBreak="0">
+    <w:nsid w:val="0AB732E1"/>
+    <w:multiLevelType w:val="multilevel"/>
+    <w:tmpl w:val="4DF87876"/>
+    <w:lvl w:ilvl="0">
+      <w:start w:val="1"/>
+      <w:numFmt w:val="decimal"/>
+      <w:lvlText w:val="%1."/>
+      <w:lvlJc w:val="left"/>
+      <w:pPr>
+        <w:tabs>
+          <w:tab w:val="num" w:pos="720"/>
+        </w:tabs>
+        <w:ind w:left="720" w:hanging="360"/>
+      </w:pPr>
+    </w:lvl>
+    <w:lvl w:ilvl="1" w:tentative="1">
+      <w:start w:val="1"/>
+      <w:numFmt w:val="decimal"/>
+      <w:lvlText w:val="%2."/>
+      <w:lvlJc w:val="left"/>
+      <w:pPr>
+        <w:tabs>
+          <w:tab w:val="num" w:pos="1440"/>
+        </w:tabs>
+        <w:ind w:left="1440" w:hanging="360"/>
+      </w:pPr>
+    </w:lvl>
+    <w:lvl w:ilvl="2" w:tentative="1">
+      <w:start w:val="1"/>
+      <w:numFmt w:val="decimal"/>
+      <w:lvlText w:val="%3."/>
+      <w:lvlJc w:val="left"/>
+      <w:pPr>
+        <w:tabs>
+          <w:tab w:val="num" w:pos="2160"/>
+        </w:tabs>
+        <w:ind w:left="2160" w:hanging="360"/>
+      </w:pPr>
+    </w:lvl>
+    <w:lvl w:ilvl="3" w:tentative="1">
+      <w:start w:val="1"/>
+      <w:numFmt w:val="decimal"/>
+      <w:lvlText w:val="%4."/>
+      <w:lvlJc w:val="left"/>
+      <w:pPr>
+        <w:tabs>
+          <w:tab w:val="num" w:pos="2880"/>
+        </w:tabs>
+        <w:ind w:left="2880" w:hanging="360"/>
+      </w:pPr>
+    </w:lvl>
+    <w:lvl w:ilvl="4" w:tentative="1">
+      <w:start w:val="1"/>
+      <w:numFmt w:val="decimal"/>
+      <w:lvlText w:val="%5."/>
+      <w:lvlJc w:val="left"/>
+      <w:pPr>
+        <w:tabs>
+          <w:tab w:val="num" w:pos="3600"/>
+        </w:tabs>
+        <w:ind w:left="3600" w:hanging="360"/>
+      </w:pPr>
+    </w:lvl>
+    <w:lvl w:ilvl="5" w:tentative="1">
+      <w:start w:val="1"/>
+      <w:numFmt w:val="decimal"/>
+      <w:lvlText w:val="%6."/>
+      <w:lvlJc w:val="left"/>
+      <w:pPr>
+        <w:tabs>
+          <w:tab w:val="num" w:pos="4320"/>
+        </w:tabs>
+        <w:ind w:left="4320" w:hanging="360"/>
+      </w:pPr>
+    </w:lvl>
+    <w:lvl w:ilvl="6" w:tentative="1">
+      <w:start w:val="1"/>
+      <w:numFmt w:val="decimal"/>
+      <w:lvlText w:val="%7."/>
+      <w:lvlJc w:val="left"/>
+      <w:pPr>
+        <w:tabs>
+          <w:tab w:val="num" w:pos="5040"/>
+        </w:tabs>
+        <w:ind w:left="5040" w:hanging="360"/>
+      </w:pPr>
+    </w:lvl>
+    <w:lvl w:ilvl="7" w:tentative="1">
+      <w:start w:val="1"/>
+      <w:numFmt w:val="decimal"/>
+      <w:lvlText w:val="%8."/>
+      <w:lvlJc w:val="left"/>
+      <w:pPr>
+        <w:tabs>
+          <w:tab w:val="num" w:pos="5760"/>
+        </w:tabs>
+        <w:ind w:left="5760" w:hanging="360"/>
+      </w:pPr>
+    </w:lvl>
+    <w:lvl w:ilvl="8" w:tentative="1">
+      <w:start w:val="1"/>
+      <w:numFmt w:val="decimal"/>
+      <w:lvlText w:val="%9."/>
+      <w:lvlJc w:val="left"/>
+      <w:pPr>
+        <w:tabs>
+          <w:tab w:val="num" w:pos="6480"/>
+        </w:tabs>
+        <w:ind w:left="6480" w:hanging="360"/>
+      </w:pPr>
+    </w:lvl>
+  </w:abstractNum>
+  <w:abstractNum w:abstractNumId="1" w15:restartNumberingAfterBreak="0">
     <w:nsid w:val="0ECC563A"/>
     <w:multiLevelType w:val="multilevel"/>
     <w:tmpl w:val="74C4E7F8"/>
@@ -1685,7 +1887,7 @@
       </w:pPr>
     </w:lvl>
   </w:abstractNum>
-  <w:abstractNum w:abstractNumId="1" w15:restartNumberingAfterBreak="0">
+  <w:abstractNum w:abstractNumId="2" w15:restartNumberingAfterBreak="0">
     <w:nsid w:val="25125F92"/>
     <w:multiLevelType w:val="multilevel"/>
     <w:tmpl w:val="59766874"/>
@@ -1798,7 +2000,7 @@
       </w:pPr>
     </w:lvl>
   </w:abstractNum>
-  <w:abstractNum w:abstractNumId="2" w15:restartNumberingAfterBreak="0">
+  <w:abstractNum w:abstractNumId="3" w15:restartNumberingAfterBreak="0">
     <w:nsid w:val="2B603D3C"/>
     <w:multiLevelType w:val="multilevel"/>
     <w:tmpl w:val="CE72A5C4"/>
@@ -1947,7 +2149,7 @@
       </w:rPr>
     </w:lvl>
   </w:abstractNum>
-  <w:abstractNum w:abstractNumId="3" w15:restartNumberingAfterBreak="0">
+  <w:abstractNum w:abstractNumId="4" w15:restartNumberingAfterBreak="0">
     <w:nsid w:val="2C4E55F1"/>
     <w:multiLevelType w:val="multilevel"/>
     <w:tmpl w:val="8EEEA5CE"/>
@@ -2096,7 +2298,7 @@
       </w:rPr>
     </w:lvl>
   </w:abstractNum>
-  <w:abstractNum w:abstractNumId="4" w15:restartNumberingAfterBreak="0">
+  <w:abstractNum w:abstractNumId="5" w15:restartNumberingAfterBreak="0">
     <w:nsid w:val="33644573"/>
     <w:multiLevelType w:val="multilevel"/>
     <w:tmpl w:val="12F48F8E"/>
@@ -2209,7 +2411,156 @@
       </w:pPr>
     </w:lvl>
   </w:abstractNum>
-  <w:abstractNum w:abstractNumId="5" w15:restartNumberingAfterBreak="0">
+  <w:abstractNum w:abstractNumId="6" w15:restartNumberingAfterBreak="0">
+    <w:nsid w:val="33725A6F"/>
+    <w:multiLevelType w:val="multilevel"/>
+    <w:tmpl w:val="216212F2"/>
+    <w:lvl w:ilvl="0">
+      <w:start w:val="1"/>
+      <w:numFmt w:val="bullet"/>
+      <w:lvlText w:val=""/>
+      <w:lvlJc w:val="left"/>
+      <w:pPr>
+        <w:tabs>
+          <w:tab w:val="num" w:pos="720"/>
+        </w:tabs>
+        <w:ind w:left="720" w:hanging="360"/>
+      </w:pPr>
+      <w:rPr>
+        <w:rFonts w:ascii="Symbol" w:hAnsi="Symbol" w:hint="default"/>
+        <w:sz w:val="20"/>
+      </w:rPr>
+    </w:lvl>
+    <w:lvl w:ilvl="1" w:tentative="1">
+      <w:start w:val="1"/>
+      <w:numFmt w:val="bullet"/>
+      <w:lvlText w:val="o"/>
+      <w:lvlJc w:val="left"/>
+      <w:pPr>
+        <w:tabs>
+          <w:tab w:val="num" w:pos="1440"/>
+        </w:tabs>
+        <w:ind w:left="1440" w:hanging="360"/>
+      </w:pPr>
+      <w:rPr>
+        <w:rFonts w:ascii="Courier New" w:hAnsi="Courier New" w:hint="default"/>
+        <w:sz w:val="20"/>
+      </w:rPr>
+    </w:lvl>
+    <w:lvl w:ilvl="2" w:tentative="1">
+      <w:start w:val="1"/>
+      <w:numFmt w:val="bullet"/>
+      <w:lvlText w:val=""/>
+      <w:lvlJc w:val="left"/>
+      <w:pPr>
+        <w:tabs>
+          <w:tab w:val="num" w:pos="2160"/>
+        </w:tabs>
+        <w:ind w:left="2160" w:hanging="360"/>
+      </w:pPr>
+      <w:rPr>
+        <w:rFonts w:ascii="Wingdings" w:hAnsi="Wingdings" w:hint="default"/>
+        <w:sz w:val="20"/>
+      </w:rPr>
+    </w:lvl>
+    <w:lvl w:ilvl="3" w:tentative="1">
+      <w:start w:val="1"/>
+      <w:numFmt w:val="bullet"/>
+      <w:lvlText w:val=""/>
+      <w:lvlJc w:val="left"/>
+      <w:pPr>
+        <w:tabs>
+          <w:tab w:val="num" w:pos="2880"/>
+        </w:tabs>
+        <w:ind w:left="2880" w:hanging="360"/>
+      </w:pPr>
+      <w:rPr>
+        <w:rFonts w:ascii="Wingdings" w:hAnsi="Wingdings" w:hint="default"/>
+        <w:sz w:val="20"/>
+      </w:rPr>
+    </w:lvl>
+    <w:lvl w:ilvl="4" w:tentative="1">
+      <w:start w:val="1"/>
+      <w:numFmt w:val="bullet"/>
+      <w:lvlText w:val=""/>
+      <w:lvlJc w:val="left"/>
+      <w:pPr>
+        <w:tabs>
+          <w:tab w:val="num" w:pos="3600"/>
+        </w:tabs>
+        <w:ind w:left="3600" w:hanging="360"/>
+      </w:pPr>
+      <w:rPr>
+        <w:rFonts w:ascii="Wingdings" w:hAnsi="Wingdings" w:hint="default"/>
+        <w:sz w:val="20"/>
+      </w:rPr>
+    </w:lvl>
+    <w:lvl w:ilvl="5" w:tentative="1">
+      <w:start w:val="1"/>
+      <w:numFmt w:val="bullet"/>
+      <w:lvlText w:val=""/>
+      <w:lvlJc w:val="left"/>
+      <w:pPr>
+        <w:tabs>
+          <w:tab w:val="num" w:pos="4320"/>
+        </w:tabs>
+        <w:ind w:left="4320" w:hanging="360"/>
+      </w:pPr>
+      <w:rPr>
+        <w:rFonts w:ascii="Wingdings" w:hAnsi="Wingdings" w:hint="default"/>
+        <w:sz w:val="20"/>
+      </w:rPr>
+    </w:lvl>
+    <w:lvl w:ilvl="6" w:tentative="1">
+      <w:start w:val="1"/>
+      <w:numFmt w:val="bullet"/>
+      <w:lvlText w:val=""/>
+      <w:lvlJc w:val="left"/>
+      <w:pPr>
+        <w:tabs>
+          <w:tab w:val="num" w:pos="5040"/>
+        </w:tabs>
+        <w:ind w:left="5040" w:hanging="360"/>
+      </w:pPr>
+      <w:rPr>
+        <w:rFonts w:ascii="Wingdings" w:hAnsi="Wingdings" w:hint="default"/>
+        <w:sz w:val="20"/>
+      </w:rPr>
+    </w:lvl>
+    <w:lvl w:ilvl="7" w:tentative="1">
+      <w:start w:val="1"/>
+      <w:numFmt w:val="bullet"/>
+      <w:lvlText w:val=""/>
+      <w:lvlJc w:val="left"/>
+      <w:pPr>
+        <w:tabs>
+          <w:tab w:val="num" w:pos="5760"/>
+        </w:tabs>
+        <w:ind w:left="5760" w:hanging="360"/>
+      </w:pPr>
+      <w:rPr>
+        <w:rFonts w:ascii="Wingdings" w:hAnsi="Wingdings" w:hint="default"/>
+        <w:sz w:val="20"/>
+      </w:rPr>
+    </w:lvl>
+    <w:lvl w:ilvl="8" w:tentative="1">
+      <w:start w:val="1"/>
+      <w:numFmt w:val="bullet"/>
+      <w:lvlText w:val=""/>
+      <w:lvlJc w:val="left"/>
+      <w:pPr>
+        <w:tabs>
+          <w:tab w:val="num" w:pos="6480"/>
+        </w:tabs>
+        <w:ind w:left="6480" w:hanging="360"/>
+      </w:pPr>
+      <w:rPr>
+        <w:rFonts w:ascii="Wingdings" w:hAnsi="Wingdings" w:hint="default"/>
+        <w:sz w:val="20"/>
+      </w:rPr>
+    </w:lvl>
+  </w:abstractNum>
+  <w:abstractNum w:abstractNumId="7" w15:restartNumberingAfterBreak="0">
     <w:nsid w:val="4D0925EB"/>
     <w:multiLevelType w:val="multilevel"/>
     <w:tmpl w:val="A168A47C"/>
@@ -2322,7 +2673,7 @@
       </w:pPr>
     </w:lvl>
   </w:abstractNum>
-  <w:abstractNum w:abstractNumId="6" w15:restartNumberingAfterBreak="0">
+  <w:abstractNum w:abstractNumId="8" w15:restartNumberingAfterBreak="0">
     <w:nsid w:val="54324C7C"/>
     <w:multiLevelType w:val="multilevel"/>
     <w:tmpl w:val="EF9CB6A4"/>
@@ -2471,7 +2822,7 @@
       </w:rPr>
     </w:lvl>
   </w:abstractNum>
-  <w:abstractNum w:abstractNumId="7" w15:restartNumberingAfterBreak="0">
+  <w:abstractNum w:abstractNumId="9" w15:restartNumberingAfterBreak="0">
     <w:nsid w:val="5BA45C67"/>
     <w:multiLevelType w:val="multilevel"/>
     <w:tmpl w:val="6CDE1DD8"/>
@@ -2584,7 +2935,7 @@
       </w:pPr>
     </w:lvl>
   </w:abstractNum>
-  <w:abstractNum w:abstractNumId="8" w15:restartNumberingAfterBreak="0">
+  <w:abstractNum w:abstractNumId="10" w15:restartNumberingAfterBreak="0">
     <w:nsid w:val="65F712BD"/>
     <w:multiLevelType w:val="multilevel"/>
     <w:tmpl w:val="2FFC32FC"/>
@@ -2733,7 +3084,156 @@
       </w:rPr>
     </w:lvl>
   </w:abstractNum>
-  <w:abstractNum w:abstractNumId="9" w15:restartNumberingAfterBreak="0">
+  <w:abstractNum w:abstractNumId="11" w15:restartNumberingAfterBreak="0">
+    <w:nsid w:val="719D6D93"/>
+    <w:multiLevelType w:val="multilevel"/>
+    <w:tmpl w:val="F376A3F4"/>
+    <w:lvl w:ilvl="0">
+      <w:start w:val="1"/>
+      <w:numFmt w:val="bullet"/>
+      <w:lvlText w:val=""/>
+      <w:lvlJc w:val="left"/>
+      <w:pPr>
+        <w:tabs>
+          <w:tab w:val="num" w:pos="720"/>
+        </w:tabs>
+        <w:ind w:left="720" w:hanging="360"/>
+      </w:pPr>
+      <w:rPr>
+        <w:rFonts w:ascii="Symbol" w:hAnsi="Symbol" w:hint="default"/>
+        <w:sz w:val="20"/>
+      </w:rPr>
+    </w:lvl>
+    <w:lvl w:ilvl="1" w:tentative="1">
+      <w:start w:val="1"/>
+      <w:numFmt w:val="bullet"/>
+      <w:lvlText w:val="o"/>
+      <w:lvlJc w:val="left"/>
+      <w:pPr>
+        <w:tabs>
+          <w:tab w:val="num" w:pos="1440"/>
+        </w:tabs>
+        <w:ind w:left="1440" w:hanging="360"/>
+      </w:pPr>
+      <w:rPr>
+        <w:rFonts w:ascii="Courier New" w:hAnsi="Courier New" w:hint="default"/>
+        <w:sz w:val="20"/>
+      </w:rPr>
+    </w:lvl>
+    <w:lvl w:ilvl="2" w:tentative="1">
+      <w:start w:val="1"/>
+      <w:numFmt w:val="bullet"/>
+      <w:lvlText w:val=""/>
+      <w:lvlJc w:val="left"/>
+      <w:pPr>
+        <w:tabs>
+          <w:tab w:val="num" w:pos="2160"/>
+        </w:tabs>
+        <w:ind w:left="2160" w:hanging="360"/>
+      </w:pPr>
+      <w:rPr>
+        <w:rFonts w:ascii="Wingdings" w:hAnsi="Wingdings" w:hint="default"/>
+        <w:sz w:val="20"/>
+      </w:rPr>
+    </w:lvl>
+    <w:lvl w:ilvl="3" w:tentative="1">
+      <w:start w:val="1"/>
+      <w:numFmt w:val="bullet"/>
+      <w:lvlText w:val=""/>
+      <w:lvlJc w:val="left"/>
+      <w:pPr>
+        <w:tabs>
+          <w:tab w:val="num" w:pos="2880"/>
+        </w:tabs>
+        <w:ind w:left="2880" w:hanging="360"/>
+      </w:pPr>
+      <w:rPr>
+        <w:rFonts w:ascii="Wingdings" w:hAnsi="Wingdings" w:hint="default"/>
+        <w:sz w:val="20"/>
+      </w:rPr>
+    </w:lvl>
+    <w:lvl w:ilvl="4" w:tentative="1">
+      <w:start w:val="1"/>
+      <w:numFmt w:val="bullet"/>
+      <w:lvlText w:val=""/>
+      <w:lvlJc w:val="left"/>
+      <w:pPr>
+        <w:tabs>
+          <w:tab w:val="num" w:pos="3600"/>
+        </w:tabs>
+        <w:ind w:left="3600" w:hanging="360"/>
+      </w:pPr>
+      <w:rPr>
+        <w:rFonts w:ascii="Wingdings" w:hAnsi="Wingdings" w:hint="default"/>
+        <w:sz w:val="20"/>
+      </w:rPr>
+    </w:lvl>
+    <w:lvl w:ilvl="5" w:tentative="1">
+      <w:start w:val="1"/>
+      <w:numFmt w:val="bullet"/>
+      <w:lvlText w:val=""/>
+      <w:lvlJc w:val="left"/>
+      <w:pPr>
+        <w:tabs>
+          <w:tab w:val="num" w:pos="4320"/>
+        </w:tabs>
+        <w:ind w:left="4320" w:hanging="360"/>
+      </w:pPr>
+      <w:rPr>
+        <w:rFonts w:ascii="Wingdings" w:hAnsi="Wingdings" w:hint="default"/>
+        <w:sz w:val="20"/>
+      </w:rPr>
+    </w:lvl>
+    <w:lvl w:ilvl="6" w:tentative="1">
+      <w:start w:val="1"/>
+      <w:numFmt w:val="bullet"/>
+      <w:lvlText w:val=""/>
+      <w:lvlJc w:val="left"/>
+      <w:pPr>
+        <w:tabs>
+          <w:tab w:val="num" w:pos="5040"/>
+        </w:tabs>
+        <w:ind w:left="5040" w:hanging="360"/>
+      </w:pPr>
+      <w:rPr>
+        <w:rFonts w:ascii="Wingdings" w:hAnsi="Wingdings" w:hint="default"/>
+        <w:sz w:val="20"/>
+      </w:rPr>
+    </w:lvl>
+    <w:lvl w:ilvl="7" w:tentative="1">
+      <w:start w:val="1"/>
+      <w:numFmt w:val="bullet"/>
+      <w:lvlText w:val=""/>
+      <w:lvlJc w:val="left"/>
+      <w:pPr>
+        <w:tabs>
+          <w:tab w:val="num" w:pos="5760"/>
+        </w:tabs>
+        <w:ind w:left="5760" w:hanging="360"/>
+      </w:pPr>
+      <w:rPr>
+        <w:rFonts w:ascii="Wingdings" w:hAnsi="Wingdings" w:hint="default"/>
+        <w:sz w:val="20"/>
+      </w:rPr>
+    </w:lvl>
+    <w:lvl w:ilvl="8" w:tentative="1">
+      <w:start w:val="1"/>
+      <w:numFmt w:val="bullet"/>
+      <w:lvlText w:val=""/>
+      <w:lvlJc w:val="left"/>
+      <w:pPr>
+        <w:tabs>
+          <w:tab w:val="num" w:pos="6480"/>
+        </w:tabs>
+        <w:ind w:left="6480" w:hanging="360"/>
+      </w:pPr>
+      <w:rPr>
+        <w:rFonts w:ascii="Wingdings" w:hAnsi="Wingdings" w:hint="default"/>
+        <w:sz w:val="20"/>
+      </w:rPr>
+    </w:lvl>
+  </w:abstractNum>
+  <w:abstractNum w:abstractNumId="12" w15:restartNumberingAfterBreak="0">
     <w:nsid w:val="7A5E458E"/>
     <w:multiLevelType w:val="multilevel"/>
     <w:tmpl w:val="1222E53A"/>
@@ -2883,13 +3383,13 @@
     </w:lvl>
   </w:abstractNum>
   <w:num w:numId="1">
-    <w:abstractNumId w:val="5"/>
+    <w:abstractNumId w:val="7"/>
   </w:num>
   <w:num w:numId="2">
-    <w:abstractNumId w:val="8"/>
+    <w:abstractNumId w:val="10"/>
   </w:num>
   <w:num w:numId="3">
-    <w:abstractNumId w:val="4"/>
+    <w:abstractNumId w:val="5"/>
     <w:lvlOverride w:ilvl="0">
       <w:lvl w:ilvl="0">
         <w:numFmt w:val="decimal"/>
@@ -2899,13 +3399,13 @@
     </w:lvlOverride>
   </w:num>
   <w:num w:numId="4">
-    <w:abstractNumId w:val="6"/>
+    <w:abstractNumId w:val="8"/>
   </w:num>
   <w:num w:numId="5">
-    <w:abstractNumId w:val="3"/>
+    <w:abstractNumId w:val="4"/>
   </w:num>
   <w:num w:numId="6">
-    <w:abstractNumId w:val="1"/>
+    <w:abstractNumId w:val="2"/>
     <w:lvlOverride w:ilvl="0">
       <w:lvl w:ilvl="0">
         <w:numFmt w:val="decimal"/>
@@ -2915,16 +3415,25 @@
     </w:lvlOverride>
   </w:num>
   <w:num w:numId="7">
+    <w:abstractNumId w:val="1"/>
+  </w:num>
+  <w:num w:numId="8">
+    <w:abstractNumId w:val="9"/>
+  </w:num>
+  <w:num w:numId="9">
+    <w:abstractNumId w:val="3"/>
+  </w:num>
+  <w:num w:numId="10">
+    <w:abstractNumId w:val="12"/>
+  </w:num>
+  <w:num w:numId="11">
     <w:abstractNumId w:val="0"/>
   </w:num>
-  <w:num w:numId="8">
-    <w:abstractNumId w:val="7"/>
+  <w:num w:numId="12">
+    <w:abstractNumId w:val="11"/>
   </w:num>
-  <w:num w:numId="9">
-    <w:abstractNumId w:val="2"/>
-  </w:num>
-  <w:num w:numId="10">
-    <w:abstractNumId w:val="9"/>
+  <w:num w:numId="13">
+    <w:abstractNumId w:val="6"/>
   </w:num>
 </w:numbering>
 </file>

</xml_diff>